<commit_message>
fix lab 4 & add application
</commit_message>
<xml_diff>
--- a/Архитектура информационных систем(Синельщиков)/Отчёт лаб4.docx
+++ b/Архитектура информационных систем(Синельщиков)/Отчёт лаб4.docx
@@ -1,6 +1,6 @@
 
 <file path=word/document.xml><?xml version="1.0" encoding="utf-8"?>
-<w:document xmlns:wpc="http://schemas.microsoft.com/office/word/2010/wordprocessingCanvas" xmlns:cx="http://schemas.microsoft.com/office/drawing/2014/chartex" xmlns:cx1="http://schemas.microsoft.com/office/drawing/2015/9/8/chartex" xmlns:cx2="http://schemas.microsoft.com/office/drawing/2015/10/21/chartex" xmlns:cx3="http://schemas.microsoft.com/office/drawing/2016/5/9/chartex" xmlns:cx4="http://schemas.microsoft.com/office/drawing/2016/5/10/chartex" xmlns:cx5="http://schemas.microsoft.com/office/drawing/2016/5/11/chartex" xmlns:cx6="http://schemas.microsoft.com/office/drawing/2016/5/12/chartex" xmlns:cx7="http://schemas.microsoft.com/office/drawing/2016/5/13/chartex" xmlns:cx8="http://schemas.microsoft.com/office/drawing/2016/5/14/chartex" xmlns:mc="http://schemas.openxmlformats.org/markup-compatibility/2006" xmlns:aink="http://schemas.microsoft.com/office/drawing/2016/ink" xmlns:am3d="http://schemas.microsoft.com/office/drawing/2017/model3d" xmlns:o="urn:schemas-microsoft-com:office:office" xmlns:r="http://schemas.openxmlformats.org/officeDocument/2006/relationships" xmlns:m="http://schemas.openxmlformats.org/officeDocument/2006/math" xmlns:v="urn:schemas-microsoft-com:vml" xmlns:wp14="http://schemas.microsoft.com/office/word/2010/wordprocessingDrawing" xmlns:wp="http://schemas.openxmlformats.org/drawingml/2006/wordprocessingDrawing" xmlns:w10="urn:schemas-microsoft-com:office:word" xmlns:w="http://schemas.openxmlformats.org/wordprocessingml/2006/main" xmlns:w14="http://schemas.microsoft.com/office/word/2010/wordml" xmlns:w15="http://schemas.microsoft.com/office/word/2012/wordml" xmlns:w16cid="http://schemas.microsoft.com/office/word/2016/wordml/cid" xmlns:w16se="http://schemas.microsoft.com/office/word/2015/wordml/symex" xmlns:wpg="http://schemas.microsoft.com/office/word/2010/wordprocessingGroup" xmlns:wpi="http://schemas.microsoft.com/office/word/2010/wordprocessingInk" xmlns:wne="http://schemas.microsoft.com/office/word/2006/wordml" xmlns:wps="http://schemas.microsoft.com/office/word/2010/wordprocessingShape" mc:Ignorable="w14 w15 w16se w16cid wp14">
+<w:document xmlns:wpc="http://schemas.microsoft.com/office/word/2010/wordprocessingCanvas" xmlns:cx="http://schemas.microsoft.com/office/drawing/2014/chartex" xmlns:cx1="http://schemas.microsoft.com/office/drawing/2015/9/8/chartex" xmlns:cx2="http://schemas.microsoft.com/office/drawing/2015/10/21/chartex" xmlns:cx3="http://schemas.microsoft.com/office/drawing/2016/5/9/chartex" xmlns:cx4="http://schemas.microsoft.com/office/drawing/2016/5/10/chartex" xmlns:cx5="http://schemas.microsoft.com/office/drawing/2016/5/11/chartex" xmlns:cx6="http://schemas.microsoft.com/office/drawing/2016/5/12/chartex" xmlns:cx7="http://schemas.microsoft.com/office/drawing/2016/5/13/chartex" xmlns:cx8="http://schemas.microsoft.com/office/drawing/2016/5/14/chartex" xmlns:mc="http://schemas.openxmlformats.org/markup-compatibility/2006" xmlns:aink="http://schemas.microsoft.com/office/drawing/2016/ink" xmlns:am3d="http://schemas.microsoft.com/office/drawing/2017/model3d" xmlns:o="urn:schemas-microsoft-com:office:office" xmlns:oel="http://schemas.microsoft.com/office/2019/extlst" xmlns:r="http://schemas.openxmlformats.org/officeDocument/2006/relationships" xmlns:m="http://schemas.openxmlformats.org/officeDocument/2006/math" xmlns:v="urn:schemas-microsoft-com:vml" xmlns:wp14="http://schemas.microsoft.com/office/word/2010/wordprocessingDrawing" xmlns:wp="http://schemas.openxmlformats.org/drawingml/2006/wordprocessingDrawing" xmlns:w10="urn:schemas-microsoft-com:office:word" xmlns:w="http://schemas.openxmlformats.org/wordprocessingml/2006/main" xmlns:w14="http://schemas.microsoft.com/office/word/2010/wordml" xmlns:w15="http://schemas.microsoft.com/office/word/2012/wordml" xmlns:w16cex="http://schemas.microsoft.com/office/word/2018/wordml/cex" xmlns:w16cid="http://schemas.microsoft.com/office/word/2016/wordml/cid" xmlns:w16="http://schemas.microsoft.com/office/word/2018/wordml" xmlns:w16sdtdh="http://schemas.microsoft.com/office/word/2020/wordml/sdtdatahash" xmlns:w16se="http://schemas.microsoft.com/office/word/2015/wordml/symex" xmlns:wpg="http://schemas.microsoft.com/office/word/2010/wordprocessingGroup" xmlns:wpi="http://schemas.microsoft.com/office/word/2010/wordprocessingInk" xmlns:wne="http://schemas.microsoft.com/office/word/2006/wordml" xmlns:wps="http://schemas.microsoft.com/office/word/2010/wordprocessingShape" mc:Ignorable="w14 w15 w16se w16cid w16 w16cex w16sdtdh wp14">
   <w:body>
     <w:p>
       <w:pPr>
@@ -2377,6 +2377,42 @@
           <w14:ligatures w14:val="none"/>
         </w:rPr>
       </w:pPr>
+    </w:p>
+    <w:p>
+      <w:pPr>
+        <w:shd w:val="clear" w:color="auto" w:fill="FFFFFF"/>
+        <w:spacing w:after="0" w:line="240" w:lineRule="auto"/>
+        <w:jc w:val="both"/>
+        <w:rPr>
+          <w:rFonts w:ascii="Times New Roman" w:eastAsia="Times New Roman" w:hAnsi="Times New Roman" w:cs="Times New Roman"/>
+          <w:b/>
+          <w:bCs/>
+          <w:color w:val="0F1115"/>
+          <w:kern w:val="0"/>
+          <w:sz w:val="28"/>
+          <w:szCs w:val="28"/>
+          <w:lang w:eastAsia="ru-RU"/>
+          <w14:ligatures w14:val="none"/>
+        </w:rPr>
+      </w:pPr>
+    </w:p>
+    <w:p>
+      <w:pPr>
+        <w:shd w:val="clear" w:color="auto" w:fill="FFFFFF"/>
+        <w:spacing w:after="0" w:line="240" w:lineRule="auto"/>
+        <w:jc w:val="both"/>
+        <w:rPr>
+          <w:rFonts w:ascii="Times New Roman" w:eastAsia="Times New Roman" w:hAnsi="Times New Roman" w:cs="Times New Roman"/>
+          <w:b/>
+          <w:bCs/>
+          <w:color w:val="0F1115"/>
+          <w:kern w:val="0"/>
+          <w:sz w:val="28"/>
+          <w:szCs w:val="28"/>
+          <w:lang w:eastAsia="ru-RU"/>
+          <w14:ligatures w14:val="none"/>
+        </w:rPr>
+      </w:pPr>
       <w:r>
         <w:rPr>
           <w:rFonts w:ascii="Times New Roman" w:eastAsia="Times New Roman" w:hAnsi="Times New Roman" w:cs="Times New Roman"/>
@@ -2436,9 +2472,9 @@
           <w14:ligatures w14:val="none"/>
         </w:rPr>
         <w:drawing>
-          <wp:inline distT="0" distB="0" distL="0" distR="0" wp14:anchorId="77FB8F1F" wp14:editId="0D358799">
-            <wp:extent cx="5940425" cy="6415405"/>
-            <wp:effectExtent l="0" t="0" r="3175" b="4445"/>
+          <wp:inline distT="0" distB="0" distL="0" distR="0" wp14:anchorId="18E78747" wp14:editId="39497A28">
+            <wp:extent cx="5562053" cy="2964446"/>
+            <wp:effectExtent l="0" t="0" r="635" b="7620"/>
             <wp:docPr id="1" name="Рисунок 1"/>
             <wp:cNvGraphicFramePr>
               <a:graphicFrameLocks xmlns:a="http://schemas.openxmlformats.org/drawingml/2006/main" noChangeAspect="1"/>
@@ -2459,7 +2495,7 @@
                   <pic:spPr>
                     <a:xfrm>
                       <a:off x="0" y="0"/>
-                      <a:ext cx="5940425" cy="6415405"/>
+                      <a:ext cx="5575147" cy="2971425"/>
                     </a:xfrm>
                     <a:prstGeom prst="rect">
                       <a:avLst/>
@@ -2580,21 +2616,11 @@
         </w:rPr>
       </w:pPr>
       <w:r>
-        <w:rPr>
-          <w:rFonts w:ascii="Times New Roman" w:eastAsia="Times New Roman" w:hAnsi="Times New Roman" w:cs="Times New Roman"/>
-          <w:noProof/>
-          <w:color w:val="0F1115"/>
-          <w:kern w:val="0"/>
-          <w:sz w:val="28"/>
-          <w:szCs w:val="28"/>
-          <w:lang w:eastAsia="ru-RU"/>
-          <w14:ligatures w14:val="none"/>
-        </w:rPr>
         <w:drawing>
-          <wp:inline distT="0" distB="0" distL="0" distR="0" wp14:anchorId="2F1FC3CC" wp14:editId="017DBA80">
-            <wp:extent cx="5494198" cy="3883232"/>
-            <wp:effectExtent l="0" t="0" r="0" b="3175"/>
-            <wp:docPr id="9" name="Рисунок 9"/>
+          <wp:inline distT="0" distB="0" distL="0" distR="0" wp14:anchorId="4BAB8407" wp14:editId="7189A808">
+            <wp:extent cx="5940425" cy="6231255"/>
+            <wp:effectExtent l="0" t="0" r="3175" b="0"/>
+            <wp:docPr id="18" name="Рисунок 18"/>
             <wp:cNvGraphicFramePr>
               <a:graphicFrameLocks xmlns:a="http://schemas.openxmlformats.org/drawingml/2006/main" noChangeAspect="1"/>
             </wp:cNvGraphicFramePr>
@@ -2602,36 +2628,23 @@
               <a:graphicData uri="http://schemas.openxmlformats.org/drawingml/2006/picture">
                 <pic:pic xmlns:pic="http://schemas.openxmlformats.org/drawingml/2006/picture">
                   <pic:nvPicPr>
-                    <pic:cNvPr id="0" name="Picture 27"/>
-                    <pic:cNvPicPr>
-                      <a:picLocks noChangeAspect="1" noChangeArrowheads="1"/>
-                    </pic:cNvPicPr>
+                    <pic:cNvPr id="1" name=""/>
+                    <pic:cNvPicPr/>
                   </pic:nvPicPr>
                   <pic:blipFill>
-                    <a:blip r:embed="rId7">
-                      <a:extLst>
-                        <a:ext uri="{28A0092B-C50C-407E-A947-70E740481C1C}">
-                          <a14:useLocalDpi xmlns:a14="http://schemas.microsoft.com/office/drawing/2010/main" val="0"/>
-                        </a:ext>
-                      </a:extLst>
-                    </a:blip>
-                    <a:srcRect/>
+                    <a:blip r:embed="rId7"/>
                     <a:stretch>
                       <a:fillRect/>
                     </a:stretch>
                   </pic:blipFill>
-                  <pic:spPr bwMode="auto">
+                  <pic:spPr>
                     <a:xfrm>
                       <a:off x="0" y="0"/>
-                      <a:ext cx="5504718" cy="3890667"/>
+                      <a:ext cx="5940425" cy="6231255"/>
                     </a:xfrm>
                     <a:prstGeom prst="rect">
                       <a:avLst/>
                     </a:prstGeom>
-                    <a:noFill/>
-                    <a:ln>
-                      <a:noFill/>
-                    </a:ln>
                   </pic:spPr>
                 </pic:pic>
               </a:graphicData>
@@ -3140,6 +3153,7 @@
           <w:lang w:eastAsia="ru-RU"/>
           <w14:ligatures w14:val="none"/>
         </w:rPr>
+        <w:lastRenderedPageBreak/>
         <w:t>Система регистрирует событие «Неуспешный вход» в журнале аудита.</w:t>
       </w:r>
     </w:p>
@@ -3514,7 +3528,6 @@
           <w:lang w:eastAsia="ru-RU"/>
           <w14:ligatures w14:val="none"/>
         </w:rPr>
-        <w:lastRenderedPageBreak/>
         <w:t>Система отображает сообщение: «</w:t>
       </w:r>
       <w:proofErr w:type="spellStart"/>
@@ -3593,6 +3606,21 @@
           <w14:ligatures w14:val="none"/>
         </w:rPr>
       </w:pPr>
+    </w:p>
+    <w:p>
+      <w:pPr>
+        <w:rPr>
+          <w:rFonts w:ascii="Times New Roman" w:eastAsia="Times New Roman" w:hAnsi="Times New Roman" w:cs="Times New Roman"/>
+          <w:b/>
+          <w:bCs/>
+          <w:color w:val="0F1115"/>
+          <w:kern w:val="0"/>
+          <w:sz w:val="28"/>
+          <w:szCs w:val="28"/>
+          <w:lang w:eastAsia="ru-RU"/>
+          <w14:ligatures w14:val="none"/>
+        </w:rPr>
+      </w:pPr>
       <w:r>
         <w:rPr>
           <w:rFonts w:ascii="Times New Roman" w:eastAsia="Times New Roman" w:hAnsi="Times New Roman" w:cs="Times New Roman"/>
@@ -3606,10 +3634,10 @@
           <w14:ligatures w14:val="none"/>
         </w:rPr>
         <w:drawing>
-          <wp:inline distT="0" distB="0" distL="0" distR="0" wp14:anchorId="3A08883D" wp14:editId="1A06D24A">
-            <wp:extent cx="5940027" cy="6073253"/>
-            <wp:effectExtent l="0" t="0" r="3810" b="3810"/>
-            <wp:docPr id="2" name="Рисунок 2"/>
+          <wp:inline distT="0" distB="0" distL="0" distR="0" wp14:anchorId="2A50D24A" wp14:editId="75E1D100">
+            <wp:extent cx="5940425" cy="2758965"/>
+            <wp:effectExtent l="0" t="0" r="3175" b="3810"/>
+            <wp:docPr id="10" name="Рисунок 10"/>
             <wp:cNvGraphicFramePr>
               <a:graphicFrameLocks xmlns:a="http://schemas.openxmlformats.org/drawingml/2006/main" noChangeAspect="1"/>
             </wp:cNvGraphicFramePr>
@@ -3629,7 +3657,7 @@
                   <pic:spPr>
                     <a:xfrm>
                       <a:off x="0" y="0"/>
-                      <a:ext cx="5945900" cy="6079258"/>
+                      <a:ext cx="5950415" cy="2763605"/>
                     </a:xfrm>
                     <a:prstGeom prst="rect">
                       <a:avLst/>
@@ -3641,21 +3669,6 @@
           </wp:inline>
         </w:drawing>
       </w:r>
-    </w:p>
-    <w:p>
-      <w:pPr>
-        <w:rPr>
-          <w:rFonts w:ascii="Times New Roman" w:eastAsia="Times New Roman" w:hAnsi="Times New Roman" w:cs="Times New Roman"/>
-          <w:b/>
-          <w:bCs/>
-          <w:color w:val="0F1115"/>
-          <w:kern w:val="0"/>
-          <w:sz w:val="28"/>
-          <w:szCs w:val="28"/>
-          <w:lang w:eastAsia="ru-RU"/>
-          <w14:ligatures w14:val="none"/>
-        </w:rPr>
-      </w:pPr>
       <w:r>
         <w:rPr>
           <w:rFonts w:ascii="Times New Roman" w:eastAsia="Times New Roman" w:hAnsi="Times New Roman" w:cs="Times New Roman"/>
@@ -3720,23 +3733,11 @@
         </w:rPr>
       </w:pPr>
       <w:r>
-        <w:rPr>
-          <w:rFonts w:ascii="Times New Roman" w:eastAsia="Times New Roman" w:hAnsi="Times New Roman" w:cs="Times New Roman"/>
-          <w:b/>
-          <w:bCs/>
-          <w:noProof/>
-          <w:color w:val="0F1115"/>
-          <w:kern w:val="0"/>
-          <w:sz w:val="28"/>
-          <w:szCs w:val="28"/>
-          <w:lang w:eastAsia="ru-RU"/>
-          <w14:ligatures w14:val="none"/>
-        </w:rPr>
         <w:drawing>
-          <wp:inline distT="0" distB="0" distL="0" distR="0" wp14:anchorId="75C560DF" wp14:editId="5E53D46A">
-            <wp:extent cx="5835927" cy="5404513"/>
-            <wp:effectExtent l="0" t="0" r="0" b="5715"/>
-            <wp:docPr id="13" name="Рисунок 13"/>
+          <wp:inline distT="0" distB="0" distL="0" distR="0" wp14:anchorId="595DE224" wp14:editId="00FA5D7F">
+            <wp:extent cx="5940425" cy="6137910"/>
+            <wp:effectExtent l="0" t="0" r="3175" b="0"/>
+            <wp:docPr id="2" name="Рисунок 2"/>
             <wp:cNvGraphicFramePr>
               <a:graphicFrameLocks xmlns:a="http://schemas.openxmlformats.org/drawingml/2006/main" noChangeAspect="1"/>
             </wp:cNvGraphicFramePr>
@@ -3744,36 +3745,23 @@
               <a:graphicData uri="http://schemas.openxmlformats.org/drawingml/2006/picture">
                 <pic:pic xmlns:pic="http://schemas.openxmlformats.org/drawingml/2006/picture">
                   <pic:nvPicPr>
-                    <pic:cNvPr id="0" name="Picture 41"/>
-                    <pic:cNvPicPr>
-                      <a:picLocks noChangeAspect="1" noChangeArrowheads="1"/>
-                    </pic:cNvPicPr>
+                    <pic:cNvPr id="1" name=""/>
+                    <pic:cNvPicPr/>
                   </pic:nvPicPr>
                   <pic:blipFill>
-                    <a:blip r:embed="rId9">
-                      <a:extLst>
-                        <a:ext uri="{28A0092B-C50C-407E-A947-70E740481C1C}">
-                          <a14:useLocalDpi xmlns:a14="http://schemas.microsoft.com/office/drawing/2010/main" val="0"/>
-                        </a:ext>
-                      </a:extLst>
-                    </a:blip>
-                    <a:srcRect/>
+                    <a:blip r:embed="rId9"/>
                     <a:stretch>
                       <a:fillRect/>
                     </a:stretch>
                   </pic:blipFill>
-                  <pic:spPr bwMode="auto">
+                  <pic:spPr>
                     <a:xfrm>
                       <a:off x="0" y="0"/>
-                      <a:ext cx="5885051" cy="5450006"/>
+                      <a:ext cx="5940425" cy="6137910"/>
                     </a:xfrm>
                     <a:prstGeom prst="rect">
                       <a:avLst/>
                     </a:prstGeom>
-                    <a:noFill/>
-                    <a:ln>
-                      <a:noFill/>
-                    </a:ln>
                   </pic:spPr>
                 </pic:pic>
               </a:graphicData>
@@ -4185,6 +4173,7 @@
           <w:lang w:eastAsia="ru-RU"/>
           <w14:ligatures w14:val="none"/>
         </w:rPr>
+        <w:lastRenderedPageBreak/>
         <w:t>На шаге 3 система не находит рейсов.</w:t>
       </w:r>
     </w:p>
@@ -4217,7 +4206,6 @@
           <w:lang w:eastAsia="ru-RU"/>
           <w14:ligatures w14:val="none"/>
         </w:rPr>
-        <w:lastRenderedPageBreak/>
         <w:t>Система отображает сообщение: «По вашему запросу рейсов не найдено. Попробуйте изменить параметры поиска (например, даты или аэропорт)».</w:t>
       </w:r>
     </w:p>
@@ -4442,10 +4430,10 @@
           <w14:ligatures w14:val="none"/>
         </w:rPr>
         <w:drawing>
-          <wp:inline distT="0" distB="0" distL="0" distR="0" wp14:anchorId="66E3D180" wp14:editId="432B577B">
-            <wp:extent cx="5940425" cy="5269865"/>
-            <wp:effectExtent l="0" t="0" r="3175" b="6985"/>
-            <wp:docPr id="3" name="Рисунок 3"/>
+          <wp:inline distT="0" distB="0" distL="0" distR="0" wp14:anchorId="73F19776" wp14:editId="7121D469">
+            <wp:extent cx="5940425" cy="3768090"/>
+            <wp:effectExtent l="0" t="0" r="3175" b="3810"/>
+            <wp:docPr id="11" name="Рисунок 11"/>
             <wp:cNvGraphicFramePr>
               <a:graphicFrameLocks xmlns:a="http://schemas.openxmlformats.org/drawingml/2006/main" noChangeAspect="1"/>
             </wp:cNvGraphicFramePr>
@@ -4465,7 +4453,7 @@
                   <pic:spPr>
                     <a:xfrm>
                       <a:off x="0" y="0"/>
-                      <a:ext cx="5940425" cy="5269865"/>
+                      <a:ext cx="5940425" cy="3768090"/>
                     </a:xfrm>
                     <a:prstGeom prst="rect">
                       <a:avLst/>
@@ -4575,23 +4563,11 @@
         </w:rPr>
       </w:pPr>
       <w:r>
-        <w:rPr>
-          <w:rFonts w:ascii="Times New Roman" w:eastAsia="Times New Roman" w:hAnsi="Times New Roman" w:cs="Times New Roman"/>
-          <w:b/>
-          <w:bCs/>
-          <w:noProof/>
-          <w:color w:val="0F1115"/>
-          <w:kern w:val="0"/>
-          <w:sz w:val="28"/>
-          <w:szCs w:val="28"/>
-          <w:lang w:eastAsia="ru-RU"/>
-          <w14:ligatures w14:val="none"/>
-        </w:rPr>
         <w:drawing>
-          <wp:inline distT="0" distB="0" distL="0" distR="0" wp14:anchorId="2F3CFC05" wp14:editId="2AB9D6B5">
-            <wp:extent cx="5940425" cy="5668645"/>
-            <wp:effectExtent l="0" t="0" r="3175" b="8255"/>
-            <wp:docPr id="17" name="Рисунок 17"/>
+          <wp:inline distT="0" distB="0" distL="0" distR="0" wp14:anchorId="41F7586F" wp14:editId="4908755D">
+            <wp:extent cx="5611008" cy="7906853"/>
+            <wp:effectExtent l="0" t="0" r="8890" b="0"/>
+            <wp:docPr id="3" name="Рисунок 3"/>
             <wp:cNvGraphicFramePr>
               <a:graphicFrameLocks xmlns:a="http://schemas.openxmlformats.org/drawingml/2006/main" noChangeAspect="1"/>
             </wp:cNvGraphicFramePr>
@@ -4599,36 +4575,23 @@
               <a:graphicData uri="http://schemas.openxmlformats.org/drawingml/2006/picture">
                 <pic:pic xmlns:pic="http://schemas.openxmlformats.org/drawingml/2006/picture">
                   <pic:nvPicPr>
-                    <pic:cNvPr id="0" name="Picture 55"/>
-                    <pic:cNvPicPr>
-                      <a:picLocks noChangeAspect="1" noChangeArrowheads="1"/>
-                    </pic:cNvPicPr>
+                    <pic:cNvPr id="1" name=""/>
+                    <pic:cNvPicPr/>
                   </pic:nvPicPr>
                   <pic:blipFill>
-                    <a:blip r:embed="rId11">
-                      <a:extLst>
-                        <a:ext uri="{28A0092B-C50C-407E-A947-70E740481C1C}">
-                          <a14:useLocalDpi xmlns:a14="http://schemas.microsoft.com/office/drawing/2010/main" val="0"/>
-                        </a:ext>
-                      </a:extLst>
-                    </a:blip>
-                    <a:srcRect/>
+                    <a:blip r:embed="rId11"/>
                     <a:stretch>
                       <a:fillRect/>
                     </a:stretch>
                   </pic:blipFill>
-                  <pic:spPr bwMode="auto">
+                  <pic:spPr>
                     <a:xfrm>
                       <a:off x="0" y="0"/>
-                      <a:ext cx="5940425" cy="5668645"/>
+                      <a:ext cx="5611008" cy="7906853"/>
                     </a:xfrm>
                     <a:prstGeom prst="rect">
                       <a:avLst/>
                     </a:prstGeom>
-                    <a:noFill/>
-                    <a:ln>
-                      <a:noFill/>
-                    </a:ln>
                   </pic:spPr>
                 </pic:pic>
               </a:graphicData>
@@ -4809,6 +4772,7 @@
           <w:lang w:eastAsia="ru-RU"/>
           <w14:ligatures w14:val="none"/>
         </w:rPr>
+        <w:lastRenderedPageBreak/>
         <w:t>Система проверяет доступность мест. Если места есть, система резервирует их на 20 минут.</w:t>
       </w:r>
     </w:p>
@@ -5064,7 +5028,6 @@
           <w:lang w:eastAsia="ru-RU"/>
           <w14:ligatures w14:val="none"/>
         </w:rPr>
-        <w:lastRenderedPageBreak/>
         <w:t xml:space="preserve">Альтернативные </w:t>
       </w:r>
       <w:r>
@@ -5796,10 +5759,10 @@
           <w14:ligatures w14:val="none"/>
         </w:rPr>
         <w:drawing>
-          <wp:inline distT="0" distB="0" distL="0" distR="0" wp14:anchorId="755CD956" wp14:editId="434C9D4C">
-            <wp:extent cx="5984079" cy="8754474"/>
-            <wp:effectExtent l="0" t="0" r="0" b="8890"/>
-            <wp:docPr id="5" name="Рисунок 5"/>
+          <wp:inline distT="0" distB="0" distL="0" distR="0" wp14:anchorId="14193AC0" wp14:editId="54C31870">
+            <wp:extent cx="5999901" cy="4934606"/>
+            <wp:effectExtent l="0" t="0" r="1270" b="0"/>
+            <wp:docPr id="12" name="Рисунок 12"/>
             <wp:cNvGraphicFramePr>
               <a:graphicFrameLocks xmlns:a="http://schemas.openxmlformats.org/drawingml/2006/main" noChangeAspect="1"/>
             </wp:cNvGraphicFramePr>
@@ -5819,7 +5782,7 @@
                   <pic:spPr>
                     <a:xfrm>
                       <a:off x="0" y="0"/>
-                      <a:ext cx="5996917" cy="8773256"/>
+                      <a:ext cx="6005097" cy="4938880"/>
                     </a:xfrm>
                     <a:prstGeom prst="rect">
                       <a:avLst/>
@@ -5857,6 +5820,348 @@
         <w:jc w:val="both"/>
         <w:rPr>
           <w:rFonts w:ascii="Times New Roman" w:eastAsia="Times New Roman" w:hAnsi="Times New Roman" w:cs="Times New Roman"/>
+          <w:b/>
+          <w:bCs/>
+          <w:color w:val="0F1115"/>
+          <w:kern w:val="0"/>
+          <w:sz w:val="28"/>
+          <w:szCs w:val="28"/>
+          <w:lang w:eastAsia="ru-RU"/>
+          <w14:ligatures w14:val="none"/>
+        </w:rPr>
+      </w:pPr>
+    </w:p>
+    <w:p>
+      <w:pPr>
+        <w:shd w:val="clear" w:color="auto" w:fill="FFFFFF"/>
+        <w:spacing w:after="0" w:line="240" w:lineRule="auto"/>
+        <w:jc w:val="both"/>
+        <w:rPr>
+          <w:rFonts w:ascii="Times New Roman" w:eastAsia="Times New Roman" w:hAnsi="Times New Roman" w:cs="Times New Roman"/>
+          <w:b/>
+          <w:bCs/>
+          <w:color w:val="0F1115"/>
+          <w:kern w:val="0"/>
+          <w:sz w:val="28"/>
+          <w:szCs w:val="28"/>
+          <w:lang w:eastAsia="ru-RU"/>
+          <w14:ligatures w14:val="none"/>
+        </w:rPr>
+      </w:pPr>
+    </w:p>
+    <w:p>
+      <w:pPr>
+        <w:shd w:val="clear" w:color="auto" w:fill="FFFFFF"/>
+        <w:spacing w:after="0" w:line="240" w:lineRule="auto"/>
+        <w:jc w:val="both"/>
+        <w:rPr>
+          <w:rFonts w:ascii="Times New Roman" w:eastAsia="Times New Roman" w:hAnsi="Times New Roman" w:cs="Times New Roman"/>
+          <w:b/>
+          <w:bCs/>
+          <w:color w:val="0F1115"/>
+          <w:kern w:val="0"/>
+          <w:sz w:val="28"/>
+          <w:szCs w:val="28"/>
+          <w:lang w:eastAsia="ru-RU"/>
+          <w14:ligatures w14:val="none"/>
+        </w:rPr>
+      </w:pPr>
+    </w:p>
+    <w:p>
+      <w:pPr>
+        <w:shd w:val="clear" w:color="auto" w:fill="FFFFFF"/>
+        <w:spacing w:after="0" w:line="240" w:lineRule="auto"/>
+        <w:jc w:val="both"/>
+        <w:rPr>
+          <w:rFonts w:ascii="Times New Roman" w:eastAsia="Times New Roman" w:hAnsi="Times New Roman" w:cs="Times New Roman"/>
+          <w:b/>
+          <w:bCs/>
+          <w:color w:val="0F1115"/>
+          <w:kern w:val="0"/>
+          <w:sz w:val="28"/>
+          <w:szCs w:val="28"/>
+          <w:lang w:eastAsia="ru-RU"/>
+          <w14:ligatures w14:val="none"/>
+        </w:rPr>
+      </w:pPr>
+    </w:p>
+    <w:p>
+      <w:pPr>
+        <w:shd w:val="clear" w:color="auto" w:fill="FFFFFF"/>
+        <w:spacing w:after="0" w:line="240" w:lineRule="auto"/>
+        <w:jc w:val="both"/>
+        <w:rPr>
+          <w:rFonts w:ascii="Times New Roman" w:eastAsia="Times New Roman" w:hAnsi="Times New Roman" w:cs="Times New Roman"/>
+          <w:b/>
+          <w:bCs/>
+          <w:color w:val="0F1115"/>
+          <w:kern w:val="0"/>
+          <w:sz w:val="28"/>
+          <w:szCs w:val="28"/>
+          <w:lang w:eastAsia="ru-RU"/>
+          <w14:ligatures w14:val="none"/>
+        </w:rPr>
+      </w:pPr>
+    </w:p>
+    <w:p>
+      <w:pPr>
+        <w:shd w:val="clear" w:color="auto" w:fill="FFFFFF"/>
+        <w:spacing w:after="0" w:line="240" w:lineRule="auto"/>
+        <w:jc w:val="both"/>
+        <w:rPr>
+          <w:rFonts w:ascii="Times New Roman" w:eastAsia="Times New Roman" w:hAnsi="Times New Roman" w:cs="Times New Roman"/>
+          <w:b/>
+          <w:bCs/>
+          <w:color w:val="0F1115"/>
+          <w:kern w:val="0"/>
+          <w:sz w:val="28"/>
+          <w:szCs w:val="28"/>
+          <w:lang w:eastAsia="ru-RU"/>
+          <w14:ligatures w14:val="none"/>
+        </w:rPr>
+      </w:pPr>
+    </w:p>
+    <w:p>
+      <w:pPr>
+        <w:shd w:val="clear" w:color="auto" w:fill="FFFFFF"/>
+        <w:spacing w:after="0" w:line="240" w:lineRule="auto"/>
+        <w:jc w:val="both"/>
+        <w:rPr>
+          <w:rFonts w:ascii="Times New Roman" w:eastAsia="Times New Roman" w:hAnsi="Times New Roman" w:cs="Times New Roman"/>
+          <w:b/>
+          <w:bCs/>
+          <w:color w:val="0F1115"/>
+          <w:kern w:val="0"/>
+          <w:sz w:val="28"/>
+          <w:szCs w:val="28"/>
+          <w:lang w:eastAsia="ru-RU"/>
+          <w14:ligatures w14:val="none"/>
+        </w:rPr>
+      </w:pPr>
+    </w:p>
+    <w:p>
+      <w:pPr>
+        <w:shd w:val="clear" w:color="auto" w:fill="FFFFFF"/>
+        <w:spacing w:after="0" w:line="240" w:lineRule="auto"/>
+        <w:jc w:val="both"/>
+        <w:rPr>
+          <w:rFonts w:ascii="Times New Roman" w:eastAsia="Times New Roman" w:hAnsi="Times New Roman" w:cs="Times New Roman"/>
+          <w:b/>
+          <w:bCs/>
+          <w:color w:val="0F1115"/>
+          <w:kern w:val="0"/>
+          <w:sz w:val="28"/>
+          <w:szCs w:val="28"/>
+          <w:lang w:eastAsia="ru-RU"/>
+          <w14:ligatures w14:val="none"/>
+        </w:rPr>
+      </w:pPr>
+    </w:p>
+    <w:p>
+      <w:pPr>
+        <w:shd w:val="clear" w:color="auto" w:fill="FFFFFF"/>
+        <w:spacing w:after="0" w:line="240" w:lineRule="auto"/>
+        <w:jc w:val="both"/>
+        <w:rPr>
+          <w:rFonts w:ascii="Times New Roman" w:eastAsia="Times New Roman" w:hAnsi="Times New Roman" w:cs="Times New Roman"/>
+          <w:b/>
+          <w:bCs/>
+          <w:color w:val="0F1115"/>
+          <w:kern w:val="0"/>
+          <w:sz w:val="28"/>
+          <w:szCs w:val="28"/>
+          <w:lang w:eastAsia="ru-RU"/>
+          <w14:ligatures w14:val="none"/>
+        </w:rPr>
+      </w:pPr>
+    </w:p>
+    <w:p>
+      <w:pPr>
+        <w:shd w:val="clear" w:color="auto" w:fill="FFFFFF"/>
+        <w:spacing w:after="0" w:line="240" w:lineRule="auto"/>
+        <w:jc w:val="both"/>
+        <w:rPr>
+          <w:rFonts w:ascii="Times New Roman" w:eastAsia="Times New Roman" w:hAnsi="Times New Roman" w:cs="Times New Roman"/>
+          <w:b/>
+          <w:bCs/>
+          <w:color w:val="0F1115"/>
+          <w:kern w:val="0"/>
+          <w:sz w:val="28"/>
+          <w:szCs w:val="28"/>
+          <w:lang w:eastAsia="ru-RU"/>
+          <w14:ligatures w14:val="none"/>
+        </w:rPr>
+      </w:pPr>
+    </w:p>
+    <w:p>
+      <w:pPr>
+        <w:shd w:val="clear" w:color="auto" w:fill="FFFFFF"/>
+        <w:spacing w:after="0" w:line="240" w:lineRule="auto"/>
+        <w:jc w:val="both"/>
+        <w:rPr>
+          <w:rFonts w:ascii="Times New Roman" w:eastAsia="Times New Roman" w:hAnsi="Times New Roman" w:cs="Times New Roman"/>
+          <w:b/>
+          <w:bCs/>
+          <w:color w:val="0F1115"/>
+          <w:kern w:val="0"/>
+          <w:sz w:val="28"/>
+          <w:szCs w:val="28"/>
+          <w:lang w:eastAsia="ru-RU"/>
+          <w14:ligatures w14:val="none"/>
+        </w:rPr>
+      </w:pPr>
+    </w:p>
+    <w:p>
+      <w:pPr>
+        <w:shd w:val="clear" w:color="auto" w:fill="FFFFFF"/>
+        <w:spacing w:after="0" w:line="240" w:lineRule="auto"/>
+        <w:jc w:val="both"/>
+        <w:rPr>
+          <w:rFonts w:ascii="Times New Roman" w:eastAsia="Times New Roman" w:hAnsi="Times New Roman" w:cs="Times New Roman"/>
+          <w:b/>
+          <w:bCs/>
+          <w:color w:val="0F1115"/>
+          <w:kern w:val="0"/>
+          <w:sz w:val="28"/>
+          <w:szCs w:val="28"/>
+          <w:lang w:eastAsia="ru-RU"/>
+          <w14:ligatures w14:val="none"/>
+        </w:rPr>
+      </w:pPr>
+    </w:p>
+    <w:p>
+      <w:pPr>
+        <w:shd w:val="clear" w:color="auto" w:fill="FFFFFF"/>
+        <w:spacing w:after="0" w:line="240" w:lineRule="auto"/>
+        <w:jc w:val="both"/>
+        <w:rPr>
+          <w:rFonts w:ascii="Times New Roman" w:eastAsia="Times New Roman" w:hAnsi="Times New Roman" w:cs="Times New Roman"/>
+          <w:b/>
+          <w:bCs/>
+          <w:color w:val="0F1115"/>
+          <w:kern w:val="0"/>
+          <w:sz w:val="28"/>
+          <w:szCs w:val="28"/>
+          <w:lang w:eastAsia="ru-RU"/>
+          <w14:ligatures w14:val="none"/>
+        </w:rPr>
+      </w:pPr>
+    </w:p>
+    <w:p>
+      <w:pPr>
+        <w:shd w:val="clear" w:color="auto" w:fill="FFFFFF"/>
+        <w:spacing w:after="0" w:line="240" w:lineRule="auto"/>
+        <w:jc w:val="both"/>
+        <w:rPr>
+          <w:rFonts w:ascii="Times New Roman" w:eastAsia="Times New Roman" w:hAnsi="Times New Roman" w:cs="Times New Roman"/>
+          <w:b/>
+          <w:bCs/>
+          <w:color w:val="0F1115"/>
+          <w:kern w:val="0"/>
+          <w:sz w:val="28"/>
+          <w:szCs w:val="28"/>
+          <w:lang w:eastAsia="ru-RU"/>
+          <w14:ligatures w14:val="none"/>
+        </w:rPr>
+      </w:pPr>
+    </w:p>
+    <w:p>
+      <w:pPr>
+        <w:shd w:val="clear" w:color="auto" w:fill="FFFFFF"/>
+        <w:spacing w:after="0" w:line="240" w:lineRule="auto"/>
+        <w:jc w:val="both"/>
+        <w:rPr>
+          <w:rFonts w:ascii="Times New Roman" w:eastAsia="Times New Roman" w:hAnsi="Times New Roman" w:cs="Times New Roman"/>
+          <w:b/>
+          <w:bCs/>
+          <w:color w:val="0F1115"/>
+          <w:kern w:val="0"/>
+          <w:sz w:val="28"/>
+          <w:szCs w:val="28"/>
+          <w:lang w:eastAsia="ru-RU"/>
+          <w14:ligatures w14:val="none"/>
+        </w:rPr>
+      </w:pPr>
+    </w:p>
+    <w:p>
+      <w:pPr>
+        <w:shd w:val="clear" w:color="auto" w:fill="FFFFFF"/>
+        <w:spacing w:after="0" w:line="240" w:lineRule="auto"/>
+        <w:jc w:val="both"/>
+        <w:rPr>
+          <w:rFonts w:ascii="Times New Roman" w:eastAsia="Times New Roman" w:hAnsi="Times New Roman" w:cs="Times New Roman"/>
+          <w:b/>
+          <w:bCs/>
+          <w:color w:val="0F1115"/>
+          <w:kern w:val="0"/>
+          <w:sz w:val="28"/>
+          <w:szCs w:val="28"/>
+          <w:lang w:eastAsia="ru-RU"/>
+          <w14:ligatures w14:val="none"/>
+        </w:rPr>
+      </w:pPr>
+    </w:p>
+    <w:p>
+      <w:pPr>
+        <w:shd w:val="clear" w:color="auto" w:fill="FFFFFF"/>
+        <w:spacing w:after="0" w:line="240" w:lineRule="auto"/>
+        <w:jc w:val="both"/>
+        <w:rPr>
+          <w:rFonts w:ascii="Times New Roman" w:eastAsia="Times New Roman" w:hAnsi="Times New Roman" w:cs="Times New Roman"/>
+          <w:b/>
+          <w:bCs/>
+          <w:color w:val="0F1115"/>
+          <w:kern w:val="0"/>
+          <w:sz w:val="28"/>
+          <w:szCs w:val="28"/>
+          <w:lang w:eastAsia="ru-RU"/>
+          <w14:ligatures w14:val="none"/>
+        </w:rPr>
+      </w:pPr>
+    </w:p>
+    <w:p>
+      <w:pPr>
+        <w:shd w:val="clear" w:color="auto" w:fill="FFFFFF"/>
+        <w:spacing w:after="0" w:line="240" w:lineRule="auto"/>
+        <w:jc w:val="both"/>
+        <w:rPr>
+          <w:rFonts w:ascii="Times New Roman" w:eastAsia="Times New Roman" w:hAnsi="Times New Roman" w:cs="Times New Roman"/>
+          <w:b/>
+          <w:bCs/>
+          <w:color w:val="0F1115"/>
+          <w:kern w:val="0"/>
+          <w:sz w:val="28"/>
+          <w:szCs w:val="28"/>
+          <w:lang w:eastAsia="ru-RU"/>
+          <w14:ligatures w14:val="none"/>
+        </w:rPr>
+      </w:pPr>
+    </w:p>
+    <w:p>
+      <w:pPr>
+        <w:shd w:val="clear" w:color="auto" w:fill="FFFFFF"/>
+        <w:spacing w:after="0" w:line="240" w:lineRule="auto"/>
+        <w:jc w:val="both"/>
+        <w:rPr>
+          <w:rFonts w:ascii="Times New Roman" w:eastAsia="Times New Roman" w:hAnsi="Times New Roman" w:cs="Times New Roman"/>
+          <w:b/>
+          <w:bCs/>
+          <w:color w:val="0F1115"/>
+          <w:kern w:val="0"/>
+          <w:sz w:val="28"/>
+          <w:szCs w:val="28"/>
+          <w:lang w:eastAsia="ru-RU"/>
+          <w14:ligatures w14:val="none"/>
+        </w:rPr>
+      </w:pPr>
+    </w:p>
+    <w:p>
+      <w:pPr>
+        <w:shd w:val="clear" w:color="auto" w:fill="FFFFFF"/>
+        <w:spacing w:after="0" w:line="240" w:lineRule="auto"/>
+        <w:jc w:val="both"/>
+        <w:rPr>
+          <w:rFonts w:ascii="Times New Roman" w:eastAsia="Times New Roman" w:hAnsi="Times New Roman" w:cs="Times New Roman"/>
           <w:color w:val="0F1115"/>
           <w:kern w:val="0"/>
           <w:sz w:val="28"/>
@@ -5898,23 +6203,11 @@
         </w:rPr>
       </w:pPr>
       <w:r>
-        <w:rPr>
-          <w:rFonts w:ascii="Times New Roman" w:eastAsia="Times New Roman" w:hAnsi="Times New Roman" w:cs="Times New Roman"/>
-          <w:b/>
-          <w:bCs/>
-          <w:noProof/>
-          <w:color w:val="0F1115"/>
-          <w:kern w:val="0"/>
-          <w:sz w:val="28"/>
-          <w:szCs w:val="28"/>
-          <w:lang w:eastAsia="ru-RU"/>
-          <w14:ligatures w14:val="none"/>
-        </w:rPr>
         <w:drawing>
-          <wp:inline distT="0" distB="0" distL="0" distR="0" wp14:anchorId="720743A8" wp14:editId="721CD218">
-            <wp:extent cx="5940425" cy="5420995"/>
-            <wp:effectExtent l="0" t="0" r="3175" b="8255"/>
-            <wp:docPr id="21" name="Рисунок 21"/>
+          <wp:inline distT="0" distB="0" distL="0" distR="0" wp14:anchorId="14088B69" wp14:editId="0A4595CE">
+            <wp:extent cx="5940425" cy="6892290"/>
+            <wp:effectExtent l="0" t="0" r="3175" b="3810"/>
+            <wp:docPr id="4" name="Рисунок 4"/>
             <wp:cNvGraphicFramePr>
               <a:graphicFrameLocks xmlns:a="http://schemas.openxmlformats.org/drawingml/2006/main" noChangeAspect="1"/>
             </wp:cNvGraphicFramePr>
@@ -5922,36 +6215,23 @@
               <a:graphicData uri="http://schemas.openxmlformats.org/drawingml/2006/picture">
                 <pic:pic xmlns:pic="http://schemas.openxmlformats.org/drawingml/2006/picture">
                   <pic:nvPicPr>
-                    <pic:cNvPr id="0" name="Picture 69"/>
-                    <pic:cNvPicPr>
-                      <a:picLocks noChangeAspect="1" noChangeArrowheads="1"/>
-                    </pic:cNvPicPr>
+                    <pic:cNvPr id="1" name=""/>
+                    <pic:cNvPicPr/>
                   </pic:nvPicPr>
                   <pic:blipFill>
-                    <a:blip r:embed="rId13">
-                      <a:extLst>
-                        <a:ext uri="{28A0092B-C50C-407E-A947-70E740481C1C}">
-                          <a14:useLocalDpi xmlns:a14="http://schemas.microsoft.com/office/drawing/2010/main" val="0"/>
-                        </a:ext>
-                      </a:extLst>
-                    </a:blip>
-                    <a:srcRect/>
+                    <a:blip r:embed="rId13"/>
                     <a:stretch>
                       <a:fillRect/>
                     </a:stretch>
                   </pic:blipFill>
-                  <pic:spPr bwMode="auto">
+                  <pic:spPr>
                     <a:xfrm>
                       <a:off x="0" y="0"/>
-                      <a:ext cx="5940425" cy="5420995"/>
+                      <a:ext cx="5940425" cy="6892290"/>
                     </a:xfrm>
                     <a:prstGeom prst="rect">
                       <a:avLst/>
                     </a:prstGeom>
-                    <a:noFill/>
-                    <a:ln>
-                      <a:noFill/>
-                    </a:ln>
                   </pic:spPr>
                 </pic:pic>
               </a:graphicData>
@@ -6292,6 +6572,7 @@
           <w:lang w:eastAsia="ru-RU"/>
           <w14:ligatures w14:val="none"/>
         </w:rPr>
+        <w:lastRenderedPageBreak/>
         <w:t>Система уведомляет пользователя, что заявка принята в обработку.</w:t>
       </w:r>
     </w:p>
@@ -6471,7 +6752,6 @@
           <w:lang w:eastAsia="ru-RU"/>
           <w14:ligatures w14:val="none"/>
         </w:rPr>
-        <w:lastRenderedPageBreak/>
         <w:t>Б. Отмена в течение разрешенного периода (бесплатно):</w:t>
       </w:r>
     </w:p>
@@ -6753,43 +7033,28 @@
           <w:lang w:eastAsia="ru-RU"/>
           <w14:ligatures w14:val="none"/>
         </w:rPr>
-        <w:t>ДИАГРАММА АКТИВНОСТИ</w:t>
-      </w:r>
-    </w:p>
-    <w:p>
-      <w:pPr>
-        <w:shd w:val="clear" w:color="auto" w:fill="FFFFFF"/>
-        <w:spacing w:after="0" w:line="240" w:lineRule="auto"/>
-        <w:jc w:val="center"/>
-        <w:rPr>
-          <w:rFonts w:ascii="Times New Roman" w:eastAsia="Times New Roman" w:hAnsi="Times New Roman" w:cs="Times New Roman"/>
-          <w:b/>
-          <w:bCs/>
-          <w:color w:val="0F1115"/>
-          <w:kern w:val="0"/>
-          <w:sz w:val="28"/>
-          <w:szCs w:val="28"/>
-          <w:lang w:eastAsia="ru-RU"/>
-          <w14:ligatures w14:val="none"/>
-        </w:rPr>
-      </w:pPr>
-      <w:r>
-        <w:rPr>
-          <w:rFonts w:ascii="Times New Roman" w:eastAsia="Times New Roman" w:hAnsi="Times New Roman" w:cs="Times New Roman"/>
-          <w:b/>
-          <w:bCs/>
-          <w:color w:val="0F1115"/>
-          <w:kern w:val="0"/>
-          <w:sz w:val="28"/>
-          <w:szCs w:val="28"/>
-          <w:lang w:eastAsia="ru-RU"/>
-          <w14:ligatures w14:val="none"/>
-        </w:rPr>
+        <w:t>ДИАГРАММА АКТИВНОСТ</w:t>
+      </w:r>
+      <w:r>
+        <w:rPr>
+          <w:rFonts w:ascii="Times New Roman" w:eastAsia="Times New Roman" w:hAnsi="Times New Roman" w:cs="Times New Roman"/>
+          <w:b/>
+          <w:bCs/>
+          <w:color w:val="0F1115"/>
+          <w:kern w:val="0"/>
+          <w:sz w:val="28"/>
+          <w:szCs w:val="28"/>
+          <w:lang w:eastAsia="ru-RU"/>
+          <w14:ligatures w14:val="none"/>
+        </w:rPr>
+        <w:t>И</w:t>
+      </w:r>
+      <w:r>
         <w:drawing>
-          <wp:inline distT="0" distB="0" distL="0" distR="0" wp14:anchorId="6A3AAFBA" wp14:editId="4099988B">
-            <wp:extent cx="4763069" cy="7095471"/>
-            <wp:effectExtent l="0" t="0" r="0" b="0"/>
-            <wp:docPr id="4" name="Рисунок 4"/>
+          <wp:inline distT="0" distB="0" distL="0" distR="0" wp14:anchorId="1CF30E1C" wp14:editId="0D7C63F5">
+            <wp:extent cx="5893129" cy="3158541"/>
+            <wp:effectExtent l="0" t="0" r="0" b="3810"/>
+            <wp:docPr id="5" name="Рисунок 5"/>
             <wp:cNvGraphicFramePr>
               <a:graphicFrameLocks xmlns:a="http://schemas.openxmlformats.org/drawingml/2006/main" noChangeAspect="1"/>
             </wp:cNvGraphicFramePr>
@@ -6809,7 +7074,7 @@
                   <pic:spPr>
                     <a:xfrm>
                       <a:off x="0" y="0"/>
-                      <a:ext cx="4781691" cy="7123212"/>
+                      <a:ext cx="5901194" cy="3162864"/>
                     </a:xfrm>
                     <a:prstGeom prst="rect">
                       <a:avLst/>
@@ -6857,19 +7122,252 @@
           <w14:ligatures w14:val="none"/>
         </w:rPr>
       </w:pPr>
-      <w:r>
-        <w:rPr>
-          <w:rFonts w:ascii="Times New Roman" w:eastAsia="Times New Roman" w:hAnsi="Times New Roman" w:cs="Times New Roman"/>
-          <w:b/>
-          <w:bCs/>
-          <w:color w:val="0F1115"/>
-          <w:kern w:val="0"/>
-          <w:sz w:val="28"/>
-          <w:szCs w:val="28"/>
-          <w:lang w:eastAsia="ru-RU"/>
-          <w14:ligatures w14:val="none"/>
-        </w:rPr>
-        <w:lastRenderedPageBreak/>
+    </w:p>
+    <w:p>
+      <w:pPr>
+        <w:shd w:val="clear" w:color="auto" w:fill="FFFFFF"/>
+        <w:spacing w:after="0" w:line="240" w:lineRule="auto"/>
+        <w:jc w:val="both"/>
+        <w:rPr>
+          <w:rFonts w:ascii="Times New Roman" w:eastAsia="Times New Roman" w:hAnsi="Times New Roman" w:cs="Times New Roman"/>
+          <w:b/>
+          <w:bCs/>
+          <w:color w:val="0F1115"/>
+          <w:kern w:val="0"/>
+          <w:sz w:val="28"/>
+          <w:szCs w:val="28"/>
+          <w:lang w:eastAsia="ru-RU"/>
+          <w14:ligatures w14:val="none"/>
+        </w:rPr>
+      </w:pPr>
+    </w:p>
+    <w:p>
+      <w:pPr>
+        <w:shd w:val="clear" w:color="auto" w:fill="FFFFFF"/>
+        <w:spacing w:after="0" w:line="240" w:lineRule="auto"/>
+        <w:jc w:val="both"/>
+        <w:rPr>
+          <w:rFonts w:ascii="Times New Roman" w:eastAsia="Times New Roman" w:hAnsi="Times New Roman" w:cs="Times New Roman"/>
+          <w:b/>
+          <w:bCs/>
+          <w:color w:val="0F1115"/>
+          <w:kern w:val="0"/>
+          <w:sz w:val="28"/>
+          <w:szCs w:val="28"/>
+          <w:lang w:eastAsia="ru-RU"/>
+          <w14:ligatures w14:val="none"/>
+        </w:rPr>
+      </w:pPr>
+    </w:p>
+    <w:p>
+      <w:pPr>
+        <w:shd w:val="clear" w:color="auto" w:fill="FFFFFF"/>
+        <w:spacing w:after="0" w:line="240" w:lineRule="auto"/>
+        <w:jc w:val="both"/>
+        <w:rPr>
+          <w:rFonts w:ascii="Times New Roman" w:eastAsia="Times New Roman" w:hAnsi="Times New Roman" w:cs="Times New Roman"/>
+          <w:b/>
+          <w:bCs/>
+          <w:color w:val="0F1115"/>
+          <w:kern w:val="0"/>
+          <w:sz w:val="28"/>
+          <w:szCs w:val="28"/>
+          <w:lang w:eastAsia="ru-RU"/>
+          <w14:ligatures w14:val="none"/>
+        </w:rPr>
+      </w:pPr>
+    </w:p>
+    <w:p>
+      <w:pPr>
+        <w:shd w:val="clear" w:color="auto" w:fill="FFFFFF"/>
+        <w:spacing w:after="0" w:line="240" w:lineRule="auto"/>
+        <w:jc w:val="both"/>
+        <w:rPr>
+          <w:rFonts w:ascii="Times New Roman" w:eastAsia="Times New Roman" w:hAnsi="Times New Roman" w:cs="Times New Roman"/>
+          <w:b/>
+          <w:bCs/>
+          <w:color w:val="0F1115"/>
+          <w:kern w:val="0"/>
+          <w:sz w:val="28"/>
+          <w:szCs w:val="28"/>
+          <w:lang w:eastAsia="ru-RU"/>
+          <w14:ligatures w14:val="none"/>
+        </w:rPr>
+      </w:pPr>
+    </w:p>
+    <w:p>
+      <w:pPr>
+        <w:shd w:val="clear" w:color="auto" w:fill="FFFFFF"/>
+        <w:spacing w:after="0" w:line="240" w:lineRule="auto"/>
+        <w:jc w:val="both"/>
+        <w:rPr>
+          <w:rFonts w:ascii="Times New Roman" w:eastAsia="Times New Roman" w:hAnsi="Times New Roman" w:cs="Times New Roman"/>
+          <w:b/>
+          <w:bCs/>
+          <w:color w:val="0F1115"/>
+          <w:kern w:val="0"/>
+          <w:sz w:val="28"/>
+          <w:szCs w:val="28"/>
+          <w:lang w:eastAsia="ru-RU"/>
+          <w14:ligatures w14:val="none"/>
+        </w:rPr>
+      </w:pPr>
+    </w:p>
+    <w:p>
+      <w:pPr>
+        <w:shd w:val="clear" w:color="auto" w:fill="FFFFFF"/>
+        <w:spacing w:after="0" w:line="240" w:lineRule="auto"/>
+        <w:jc w:val="both"/>
+        <w:rPr>
+          <w:rFonts w:ascii="Times New Roman" w:eastAsia="Times New Roman" w:hAnsi="Times New Roman" w:cs="Times New Roman"/>
+          <w:b/>
+          <w:bCs/>
+          <w:color w:val="0F1115"/>
+          <w:kern w:val="0"/>
+          <w:sz w:val="28"/>
+          <w:szCs w:val="28"/>
+          <w:lang w:eastAsia="ru-RU"/>
+          <w14:ligatures w14:val="none"/>
+        </w:rPr>
+      </w:pPr>
+    </w:p>
+    <w:p>
+      <w:pPr>
+        <w:shd w:val="clear" w:color="auto" w:fill="FFFFFF"/>
+        <w:spacing w:after="0" w:line="240" w:lineRule="auto"/>
+        <w:jc w:val="both"/>
+        <w:rPr>
+          <w:rFonts w:ascii="Times New Roman" w:eastAsia="Times New Roman" w:hAnsi="Times New Roman" w:cs="Times New Roman"/>
+          <w:b/>
+          <w:bCs/>
+          <w:color w:val="0F1115"/>
+          <w:kern w:val="0"/>
+          <w:sz w:val="28"/>
+          <w:szCs w:val="28"/>
+          <w:lang w:eastAsia="ru-RU"/>
+          <w14:ligatures w14:val="none"/>
+        </w:rPr>
+      </w:pPr>
+    </w:p>
+    <w:p>
+      <w:pPr>
+        <w:shd w:val="clear" w:color="auto" w:fill="FFFFFF"/>
+        <w:spacing w:after="0" w:line="240" w:lineRule="auto"/>
+        <w:jc w:val="both"/>
+        <w:rPr>
+          <w:rFonts w:ascii="Times New Roman" w:eastAsia="Times New Roman" w:hAnsi="Times New Roman" w:cs="Times New Roman"/>
+          <w:b/>
+          <w:bCs/>
+          <w:color w:val="0F1115"/>
+          <w:kern w:val="0"/>
+          <w:sz w:val="28"/>
+          <w:szCs w:val="28"/>
+          <w:lang w:eastAsia="ru-RU"/>
+          <w14:ligatures w14:val="none"/>
+        </w:rPr>
+      </w:pPr>
+    </w:p>
+    <w:p>
+      <w:pPr>
+        <w:shd w:val="clear" w:color="auto" w:fill="FFFFFF"/>
+        <w:spacing w:after="0" w:line="240" w:lineRule="auto"/>
+        <w:jc w:val="both"/>
+        <w:rPr>
+          <w:rFonts w:ascii="Times New Roman" w:eastAsia="Times New Roman" w:hAnsi="Times New Roman" w:cs="Times New Roman"/>
+          <w:b/>
+          <w:bCs/>
+          <w:color w:val="0F1115"/>
+          <w:kern w:val="0"/>
+          <w:sz w:val="28"/>
+          <w:szCs w:val="28"/>
+          <w:lang w:eastAsia="ru-RU"/>
+          <w14:ligatures w14:val="none"/>
+        </w:rPr>
+      </w:pPr>
+    </w:p>
+    <w:p>
+      <w:pPr>
+        <w:shd w:val="clear" w:color="auto" w:fill="FFFFFF"/>
+        <w:spacing w:after="0" w:line="240" w:lineRule="auto"/>
+        <w:jc w:val="both"/>
+        <w:rPr>
+          <w:rFonts w:ascii="Times New Roman" w:eastAsia="Times New Roman" w:hAnsi="Times New Roman" w:cs="Times New Roman"/>
+          <w:b/>
+          <w:bCs/>
+          <w:color w:val="0F1115"/>
+          <w:kern w:val="0"/>
+          <w:sz w:val="28"/>
+          <w:szCs w:val="28"/>
+          <w:lang w:eastAsia="ru-RU"/>
+          <w14:ligatures w14:val="none"/>
+        </w:rPr>
+      </w:pPr>
+    </w:p>
+    <w:p>
+      <w:pPr>
+        <w:shd w:val="clear" w:color="auto" w:fill="FFFFFF"/>
+        <w:spacing w:after="0" w:line="240" w:lineRule="auto"/>
+        <w:jc w:val="both"/>
+        <w:rPr>
+          <w:rFonts w:ascii="Times New Roman" w:eastAsia="Times New Roman" w:hAnsi="Times New Roman" w:cs="Times New Roman"/>
+          <w:b/>
+          <w:bCs/>
+          <w:color w:val="0F1115"/>
+          <w:kern w:val="0"/>
+          <w:sz w:val="28"/>
+          <w:szCs w:val="28"/>
+          <w:lang w:eastAsia="ru-RU"/>
+          <w14:ligatures w14:val="none"/>
+        </w:rPr>
+      </w:pPr>
+    </w:p>
+    <w:p>
+      <w:pPr>
+        <w:shd w:val="clear" w:color="auto" w:fill="FFFFFF"/>
+        <w:spacing w:after="0" w:line="240" w:lineRule="auto"/>
+        <w:jc w:val="both"/>
+        <w:rPr>
+          <w:rFonts w:ascii="Times New Roman" w:eastAsia="Times New Roman" w:hAnsi="Times New Roman" w:cs="Times New Roman"/>
+          <w:b/>
+          <w:bCs/>
+          <w:color w:val="0F1115"/>
+          <w:kern w:val="0"/>
+          <w:sz w:val="28"/>
+          <w:szCs w:val="28"/>
+          <w:lang w:eastAsia="ru-RU"/>
+          <w14:ligatures w14:val="none"/>
+        </w:rPr>
+      </w:pPr>
+    </w:p>
+    <w:p>
+      <w:pPr>
+        <w:shd w:val="clear" w:color="auto" w:fill="FFFFFF"/>
+        <w:spacing w:after="0" w:line="240" w:lineRule="auto"/>
+        <w:jc w:val="both"/>
+        <w:rPr>
+          <w:rFonts w:ascii="Times New Roman" w:eastAsia="Times New Roman" w:hAnsi="Times New Roman" w:cs="Times New Roman"/>
+          <w:b/>
+          <w:bCs/>
+          <w:color w:val="0F1115"/>
+          <w:kern w:val="0"/>
+          <w:sz w:val="28"/>
+          <w:szCs w:val="28"/>
+          <w:lang w:eastAsia="ru-RU"/>
+          <w14:ligatures w14:val="none"/>
+        </w:rPr>
+      </w:pPr>
+      <w:r>
+        <w:rPr>
+          <w:rFonts w:ascii="Times New Roman" w:eastAsia="Times New Roman" w:hAnsi="Times New Roman" w:cs="Times New Roman"/>
+          <w:b/>
+          <w:bCs/>
+          <w:color w:val="0F1115"/>
+          <w:kern w:val="0"/>
+          <w:sz w:val="28"/>
+          <w:szCs w:val="28"/>
+          <w:lang w:eastAsia="ru-RU"/>
+          <w14:ligatures w14:val="none"/>
+        </w:rPr>
         <w:t>ДИАГРАММА ПОСЛЕДОВАТЕЛЬНОСТИ</w:t>
       </w:r>
     </w:p>
@@ -6890,23 +7388,11 @@
         </w:rPr>
       </w:pPr>
       <w:r>
-        <w:rPr>
-          <w:rFonts w:ascii="Times New Roman" w:eastAsia="Times New Roman" w:hAnsi="Times New Roman" w:cs="Times New Roman"/>
-          <w:b/>
-          <w:bCs/>
-          <w:noProof/>
-          <w:color w:val="0F1115"/>
-          <w:kern w:val="0"/>
-          <w:sz w:val="28"/>
-          <w:szCs w:val="28"/>
-          <w:lang w:eastAsia="ru-RU"/>
-          <w14:ligatures w14:val="none"/>
-        </w:rPr>
         <w:drawing>
-          <wp:inline distT="0" distB="0" distL="0" distR="0" wp14:anchorId="4B8973F8" wp14:editId="05D5977F">
-            <wp:extent cx="5940425" cy="4354195"/>
-            <wp:effectExtent l="0" t="0" r="3175" b="8255"/>
-            <wp:docPr id="25" name="Рисунок 25"/>
+          <wp:inline distT="0" distB="0" distL="0" distR="0" wp14:anchorId="465B1011" wp14:editId="28B4B68E">
+            <wp:extent cx="5940425" cy="6894195"/>
+            <wp:effectExtent l="0" t="0" r="3175" b="1905"/>
+            <wp:docPr id="19" name="Рисунок 19"/>
             <wp:cNvGraphicFramePr>
               <a:graphicFrameLocks xmlns:a="http://schemas.openxmlformats.org/drawingml/2006/main" noChangeAspect="1"/>
             </wp:cNvGraphicFramePr>
@@ -6914,36 +7400,23 @@
               <a:graphicData uri="http://schemas.openxmlformats.org/drawingml/2006/picture">
                 <pic:pic xmlns:pic="http://schemas.openxmlformats.org/drawingml/2006/picture">
                   <pic:nvPicPr>
-                    <pic:cNvPr id="0" name="Picture 83"/>
-                    <pic:cNvPicPr>
-                      <a:picLocks noChangeAspect="1" noChangeArrowheads="1"/>
-                    </pic:cNvPicPr>
+                    <pic:cNvPr id="1" name=""/>
+                    <pic:cNvPicPr/>
                   </pic:nvPicPr>
                   <pic:blipFill>
-                    <a:blip r:embed="rId15">
-                      <a:extLst>
-                        <a:ext uri="{28A0092B-C50C-407E-A947-70E740481C1C}">
-                          <a14:useLocalDpi xmlns:a14="http://schemas.microsoft.com/office/drawing/2010/main" val="0"/>
-                        </a:ext>
-                      </a:extLst>
-                    </a:blip>
-                    <a:srcRect/>
+                    <a:blip r:embed="rId15"/>
                     <a:stretch>
                       <a:fillRect/>
                     </a:stretch>
                   </pic:blipFill>
-                  <pic:spPr bwMode="auto">
+                  <pic:spPr>
                     <a:xfrm>
                       <a:off x="0" y="0"/>
-                      <a:ext cx="5940425" cy="4354195"/>
+                      <a:ext cx="5940425" cy="6894195"/>
                     </a:xfrm>
                     <a:prstGeom prst="rect">
                       <a:avLst/>
                     </a:prstGeom>
-                    <a:noFill/>
-                    <a:ln>
-                      <a:noFill/>
-                    </a:ln>
                   </pic:spPr>
                 </pic:pic>
               </a:graphicData>
@@ -7237,6 +7710,7 @@
           <w:lang w:eastAsia="ru-RU"/>
           <w14:ligatures w14:val="none"/>
         </w:rPr>
+        <w:lastRenderedPageBreak/>
         <w:t>Оператор проверяет информацию и нажимает «Подтвердить возврат».</w:t>
       </w:r>
     </w:p>
@@ -7637,7 +8111,6 @@
           <w:lang w:eastAsia="ru-RU"/>
           <w14:ligatures w14:val="none"/>
         </w:rPr>
-        <w:lastRenderedPageBreak/>
         <w:t>Система изменяет статус заявки на «Отклонена» и уведомляет клиента с указанием причины.</w:t>
       </w:r>
     </w:p>
@@ -7848,22 +8321,11 @@
         </w:rPr>
       </w:pPr>
       <w:r>
-        <w:rPr>
-          <w:rFonts w:ascii="Times New Roman" w:eastAsia="Times New Roman" w:hAnsi="Times New Roman" w:cs="Times New Roman"/>
-          <w:b/>
-          <w:bCs/>
-          <w:color w:val="0F1115"/>
-          <w:kern w:val="0"/>
-          <w:sz w:val="28"/>
-          <w:szCs w:val="28"/>
-          <w:lang w:eastAsia="ru-RU"/>
-          <w14:ligatures w14:val="none"/>
-        </w:rPr>
         <w:drawing>
-          <wp:inline distT="0" distB="0" distL="0" distR="0" wp14:anchorId="557053EF" wp14:editId="1EFA9891">
-            <wp:extent cx="5940425" cy="7320915"/>
-            <wp:effectExtent l="0" t="0" r="3175" b="0"/>
-            <wp:docPr id="8" name="Рисунок 8"/>
+          <wp:inline distT="0" distB="0" distL="0" distR="0" wp14:anchorId="5891D03C" wp14:editId="384B24BF">
+            <wp:extent cx="5940425" cy="3178810"/>
+            <wp:effectExtent l="0" t="0" r="3175" b="2540"/>
+            <wp:docPr id="15" name="Рисунок 15"/>
             <wp:cNvGraphicFramePr>
               <a:graphicFrameLocks xmlns:a="http://schemas.openxmlformats.org/drawingml/2006/main" noChangeAspect="1"/>
             </wp:cNvGraphicFramePr>
@@ -7883,7 +8345,7 @@
                   <pic:spPr>
                     <a:xfrm>
                       <a:off x="0" y="0"/>
-                      <a:ext cx="5940425" cy="7320915"/>
+                      <a:ext cx="5940425" cy="3178810"/>
                     </a:xfrm>
                     <a:prstGeom prst="rect">
                       <a:avLst/>
@@ -7913,19 +8375,180 @@
           <w14:ligatures w14:val="none"/>
         </w:rPr>
       </w:pPr>
-      <w:r>
-        <w:rPr>
-          <w:rFonts w:ascii="Times New Roman" w:eastAsia="Times New Roman" w:hAnsi="Times New Roman" w:cs="Times New Roman"/>
-          <w:b/>
-          <w:bCs/>
-          <w:color w:val="0F1115"/>
-          <w:kern w:val="0"/>
-          <w:sz w:val="28"/>
-          <w:szCs w:val="28"/>
-          <w:lang w:eastAsia="ru-RU"/>
-          <w14:ligatures w14:val="none"/>
-        </w:rPr>
-        <w:lastRenderedPageBreak/>
+    </w:p>
+    <w:p>
+      <w:pPr>
+        <w:shd w:val="clear" w:color="auto" w:fill="FFFFFF"/>
+        <w:spacing w:after="0" w:line="240" w:lineRule="auto"/>
+        <w:jc w:val="both"/>
+        <w:rPr>
+          <w:rFonts w:ascii="Times New Roman" w:eastAsia="Times New Roman" w:hAnsi="Times New Roman" w:cs="Times New Roman"/>
+          <w:b/>
+          <w:bCs/>
+          <w:color w:val="0F1115"/>
+          <w:kern w:val="0"/>
+          <w:sz w:val="28"/>
+          <w:szCs w:val="28"/>
+          <w:lang w:eastAsia="ru-RU"/>
+          <w14:ligatures w14:val="none"/>
+        </w:rPr>
+      </w:pPr>
+    </w:p>
+    <w:p>
+      <w:pPr>
+        <w:shd w:val="clear" w:color="auto" w:fill="FFFFFF"/>
+        <w:spacing w:after="0" w:line="240" w:lineRule="auto"/>
+        <w:jc w:val="both"/>
+        <w:rPr>
+          <w:rFonts w:ascii="Times New Roman" w:eastAsia="Times New Roman" w:hAnsi="Times New Roman" w:cs="Times New Roman"/>
+          <w:b/>
+          <w:bCs/>
+          <w:color w:val="0F1115"/>
+          <w:kern w:val="0"/>
+          <w:sz w:val="28"/>
+          <w:szCs w:val="28"/>
+          <w:lang w:eastAsia="ru-RU"/>
+          <w14:ligatures w14:val="none"/>
+        </w:rPr>
+      </w:pPr>
+    </w:p>
+    <w:p>
+      <w:pPr>
+        <w:shd w:val="clear" w:color="auto" w:fill="FFFFFF"/>
+        <w:spacing w:after="0" w:line="240" w:lineRule="auto"/>
+        <w:jc w:val="both"/>
+        <w:rPr>
+          <w:rFonts w:ascii="Times New Roman" w:eastAsia="Times New Roman" w:hAnsi="Times New Roman" w:cs="Times New Roman"/>
+          <w:b/>
+          <w:bCs/>
+          <w:color w:val="0F1115"/>
+          <w:kern w:val="0"/>
+          <w:sz w:val="28"/>
+          <w:szCs w:val="28"/>
+          <w:lang w:eastAsia="ru-RU"/>
+          <w14:ligatures w14:val="none"/>
+        </w:rPr>
+      </w:pPr>
+    </w:p>
+    <w:p>
+      <w:pPr>
+        <w:shd w:val="clear" w:color="auto" w:fill="FFFFFF"/>
+        <w:spacing w:after="0" w:line="240" w:lineRule="auto"/>
+        <w:jc w:val="both"/>
+        <w:rPr>
+          <w:rFonts w:ascii="Times New Roman" w:eastAsia="Times New Roman" w:hAnsi="Times New Roman" w:cs="Times New Roman"/>
+          <w:b/>
+          <w:bCs/>
+          <w:color w:val="0F1115"/>
+          <w:kern w:val="0"/>
+          <w:sz w:val="28"/>
+          <w:szCs w:val="28"/>
+          <w:lang w:eastAsia="ru-RU"/>
+          <w14:ligatures w14:val="none"/>
+        </w:rPr>
+      </w:pPr>
+    </w:p>
+    <w:p>
+      <w:pPr>
+        <w:shd w:val="clear" w:color="auto" w:fill="FFFFFF"/>
+        <w:spacing w:after="0" w:line="240" w:lineRule="auto"/>
+        <w:jc w:val="both"/>
+        <w:rPr>
+          <w:rFonts w:ascii="Times New Roman" w:eastAsia="Times New Roman" w:hAnsi="Times New Roman" w:cs="Times New Roman"/>
+          <w:b/>
+          <w:bCs/>
+          <w:color w:val="0F1115"/>
+          <w:kern w:val="0"/>
+          <w:sz w:val="28"/>
+          <w:szCs w:val="28"/>
+          <w:lang w:eastAsia="ru-RU"/>
+          <w14:ligatures w14:val="none"/>
+        </w:rPr>
+      </w:pPr>
+    </w:p>
+    <w:p>
+      <w:pPr>
+        <w:shd w:val="clear" w:color="auto" w:fill="FFFFFF"/>
+        <w:spacing w:after="0" w:line="240" w:lineRule="auto"/>
+        <w:jc w:val="both"/>
+        <w:rPr>
+          <w:rFonts w:ascii="Times New Roman" w:eastAsia="Times New Roman" w:hAnsi="Times New Roman" w:cs="Times New Roman"/>
+          <w:b/>
+          <w:bCs/>
+          <w:color w:val="0F1115"/>
+          <w:kern w:val="0"/>
+          <w:sz w:val="28"/>
+          <w:szCs w:val="28"/>
+          <w:lang w:eastAsia="ru-RU"/>
+          <w14:ligatures w14:val="none"/>
+        </w:rPr>
+      </w:pPr>
+    </w:p>
+    <w:p>
+      <w:pPr>
+        <w:shd w:val="clear" w:color="auto" w:fill="FFFFFF"/>
+        <w:spacing w:after="0" w:line="240" w:lineRule="auto"/>
+        <w:jc w:val="both"/>
+        <w:rPr>
+          <w:rFonts w:ascii="Times New Roman" w:eastAsia="Times New Roman" w:hAnsi="Times New Roman" w:cs="Times New Roman"/>
+          <w:b/>
+          <w:bCs/>
+          <w:color w:val="0F1115"/>
+          <w:kern w:val="0"/>
+          <w:sz w:val="28"/>
+          <w:szCs w:val="28"/>
+          <w:lang w:eastAsia="ru-RU"/>
+          <w14:ligatures w14:val="none"/>
+        </w:rPr>
+      </w:pPr>
+    </w:p>
+    <w:p>
+      <w:pPr>
+        <w:shd w:val="clear" w:color="auto" w:fill="FFFFFF"/>
+        <w:spacing w:after="0" w:line="240" w:lineRule="auto"/>
+        <w:jc w:val="both"/>
+        <w:rPr>
+          <w:rFonts w:ascii="Times New Roman" w:eastAsia="Times New Roman" w:hAnsi="Times New Roman" w:cs="Times New Roman"/>
+          <w:b/>
+          <w:bCs/>
+          <w:color w:val="0F1115"/>
+          <w:kern w:val="0"/>
+          <w:sz w:val="28"/>
+          <w:szCs w:val="28"/>
+          <w:lang w:eastAsia="ru-RU"/>
+          <w14:ligatures w14:val="none"/>
+        </w:rPr>
+      </w:pPr>
+    </w:p>
+    <w:p>
+      <w:pPr>
+        <w:shd w:val="clear" w:color="auto" w:fill="FFFFFF"/>
+        <w:spacing w:after="0" w:line="240" w:lineRule="auto"/>
+        <w:jc w:val="both"/>
+        <w:rPr>
+          <w:rFonts w:ascii="Times New Roman" w:eastAsia="Times New Roman" w:hAnsi="Times New Roman" w:cs="Times New Roman"/>
+          <w:b/>
+          <w:bCs/>
+          <w:color w:val="0F1115"/>
+          <w:kern w:val="0"/>
+          <w:sz w:val="28"/>
+          <w:szCs w:val="28"/>
+          <w:lang w:eastAsia="ru-RU"/>
+          <w14:ligatures w14:val="none"/>
+        </w:rPr>
+      </w:pPr>
+      <w:r>
+        <w:rPr>
+          <w:rFonts w:ascii="Times New Roman" w:eastAsia="Times New Roman" w:hAnsi="Times New Roman" w:cs="Times New Roman"/>
+          <w:b/>
+          <w:bCs/>
+          <w:color w:val="0F1115"/>
+          <w:kern w:val="0"/>
+          <w:sz w:val="28"/>
+          <w:szCs w:val="28"/>
+          <w:lang w:eastAsia="ru-RU"/>
+          <w14:ligatures w14:val="none"/>
+        </w:rPr>
         <w:t>ДИАГРАММА ПОСЛЕДОВАТЕЛЬНОСТИ</w:t>
       </w:r>
     </w:p>
@@ -7946,23 +8569,11 @@
         </w:rPr>
       </w:pPr>
       <w:r>
-        <w:rPr>
-          <w:rFonts w:ascii="Times New Roman" w:eastAsia="Times New Roman" w:hAnsi="Times New Roman" w:cs="Times New Roman"/>
-          <w:b/>
-          <w:bCs/>
-          <w:noProof/>
-          <w:color w:val="0F1115"/>
-          <w:kern w:val="0"/>
-          <w:sz w:val="28"/>
-          <w:szCs w:val="28"/>
-          <w:lang w:eastAsia="ru-RU"/>
-          <w14:ligatures w14:val="none"/>
-        </w:rPr>
         <w:drawing>
-          <wp:inline distT="0" distB="0" distL="0" distR="0" wp14:anchorId="7020505D" wp14:editId="5A27DB4C">
-            <wp:extent cx="5940425" cy="4622165"/>
-            <wp:effectExtent l="0" t="0" r="3175" b="6985"/>
-            <wp:docPr id="29" name="Рисунок 29"/>
+          <wp:inline distT="0" distB="0" distL="0" distR="0" wp14:anchorId="7F7DC006" wp14:editId="1E0C8F60">
+            <wp:extent cx="5940425" cy="6518910"/>
+            <wp:effectExtent l="0" t="0" r="3175" b="0"/>
+            <wp:docPr id="6" name="Рисунок 6"/>
             <wp:cNvGraphicFramePr>
               <a:graphicFrameLocks xmlns:a="http://schemas.openxmlformats.org/drawingml/2006/main" noChangeAspect="1"/>
             </wp:cNvGraphicFramePr>
@@ -7970,36 +8581,23 @@
               <a:graphicData uri="http://schemas.openxmlformats.org/drawingml/2006/picture">
                 <pic:pic xmlns:pic="http://schemas.openxmlformats.org/drawingml/2006/picture">
                   <pic:nvPicPr>
-                    <pic:cNvPr id="0" name="Picture 97"/>
-                    <pic:cNvPicPr>
-                      <a:picLocks noChangeAspect="1" noChangeArrowheads="1"/>
-                    </pic:cNvPicPr>
+                    <pic:cNvPr id="1" name=""/>
+                    <pic:cNvPicPr/>
                   </pic:nvPicPr>
                   <pic:blipFill>
-                    <a:blip r:embed="rId17">
-                      <a:extLst>
-                        <a:ext uri="{28A0092B-C50C-407E-A947-70E740481C1C}">
-                          <a14:useLocalDpi xmlns:a14="http://schemas.microsoft.com/office/drawing/2010/main" val="0"/>
-                        </a:ext>
-                      </a:extLst>
-                    </a:blip>
-                    <a:srcRect/>
+                    <a:blip r:embed="rId17"/>
                     <a:stretch>
                       <a:fillRect/>
                     </a:stretch>
                   </pic:blipFill>
-                  <pic:spPr bwMode="auto">
+                  <pic:spPr>
                     <a:xfrm>
                       <a:off x="0" y="0"/>
-                      <a:ext cx="5940425" cy="4622165"/>
+                      <a:ext cx="5940425" cy="6518910"/>
                     </a:xfrm>
                     <a:prstGeom prst="rect">
                       <a:avLst/>
                     </a:prstGeom>
-                    <a:noFill/>
-                    <a:ln>
-                      <a:noFill/>
-                    </a:ln>
                   </pic:spPr>
                 </pic:pic>
               </a:graphicData>
@@ -8340,6 +8938,7 @@
           <w:lang w:eastAsia="ru-RU"/>
           <w14:ligatures w14:val="none"/>
         </w:rPr>
+        <w:lastRenderedPageBreak/>
         <w:t>Система отображает сообщение об успехе.</w:t>
       </w:r>
     </w:p>
@@ -8617,78 +9216,76 @@
           <w:lang w:eastAsia="ru-RU"/>
           <w14:ligatures w14:val="none"/>
         </w:rPr>
+        <w:t>Если есть, система требует подтверждения и автоматически инициирует процесс уведомления всех пассажиров об изменении.</w:t>
+      </w:r>
+    </w:p>
+    <w:p>
+      <w:pPr>
+        <w:shd w:val="clear" w:color="auto" w:fill="FFFFFF"/>
+        <w:spacing w:after="0" w:line="240" w:lineRule="auto"/>
+        <w:jc w:val="both"/>
+        <w:rPr>
+          <w:rFonts w:ascii="Times New Roman" w:eastAsia="Times New Roman" w:hAnsi="Times New Roman" w:cs="Times New Roman"/>
+          <w:b/>
+          <w:bCs/>
+          <w:color w:val="0F1115"/>
+          <w:kern w:val="0"/>
+          <w:sz w:val="28"/>
+          <w:szCs w:val="28"/>
+          <w:lang w:eastAsia="ru-RU"/>
+          <w14:ligatures w14:val="none"/>
+        </w:rPr>
+      </w:pPr>
+      <w:r>
+        <w:rPr>
+          <w:rFonts w:ascii="Times New Roman" w:eastAsia="Times New Roman" w:hAnsi="Times New Roman" w:cs="Times New Roman"/>
+          <w:b/>
+          <w:bCs/>
+          <w:color w:val="0F1115"/>
+          <w:kern w:val="0"/>
+          <w:sz w:val="28"/>
+          <w:szCs w:val="28"/>
+          <w:lang w:eastAsia="ru-RU"/>
+          <w14:ligatures w14:val="none"/>
+        </w:rPr>
+        <w:t>ДИАГРАММА АКТИВНОСТИ</w:t>
+      </w:r>
+    </w:p>
+    <w:p>
+      <w:pPr>
+        <w:shd w:val="clear" w:color="auto" w:fill="FFFFFF"/>
+        <w:spacing w:after="0" w:line="240" w:lineRule="auto"/>
+        <w:jc w:val="both"/>
+        <w:rPr>
+          <w:rFonts w:ascii="Times New Roman" w:eastAsia="Times New Roman" w:hAnsi="Times New Roman" w:cs="Times New Roman"/>
+          <w:b/>
+          <w:bCs/>
+          <w:color w:val="0F1115"/>
+          <w:kern w:val="0"/>
+          <w:sz w:val="28"/>
+          <w:szCs w:val="28"/>
+          <w:lang w:val="en-US" w:eastAsia="ru-RU"/>
+          <w14:ligatures w14:val="none"/>
+        </w:rPr>
+      </w:pPr>
+      <w:r>
+        <w:rPr>
+          <w:rFonts w:ascii="Times New Roman" w:eastAsia="Times New Roman" w:hAnsi="Times New Roman" w:cs="Times New Roman"/>
+          <w:b/>
+          <w:bCs/>
+          <w:color w:val="0F1115"/>
+          <w:kern w:val="0"/>
+          <w:sz w:val="28"/>
+          <w:szCs w:val="28"/>
+          <w:lang w:val="en-US" w:eastAsia="ru-RU"/>
+          <w14:ligatures w14:val="none"/>
+        </w:rPr>
         <w:lastRenderedPageBreak/>
-        <w:t>Если есть, система требует подтверждения и автоматически инициирует процесс уведомления всех пассажиров об изменении.</w:t>
-      </w:r>
-    </w:p>
-    <w:p>
-      <w:pPr>
-        <w:shd w:val="clear" w:color="auto" w:fill="FFFFFF"/>
-        <w:spacing w:after="0" w:line="240" w:lineRule="auto"/>
-        <w:jc w:val="both"/>
-        <w:rPr>
-          <w:rFonts w:ascii="Times New Roman" w:eastAsia="Times New Roman" w:hAnsi="Times New Roman" w:cs="Times New Roman"/>
-          <w:b/>
-          <w:bCs/>
-          <w:color w:val="0F1115"/>
-          <w:kern w:val="0"/>
-          <w:sz w:val="28"/>
-          <w:szCs w:val="28"/>
-          <w:lang w:eastAsia="ru-RU"/>
-          <w14:ligatures w14:val="none"/>
-        </w:rPr>
-      </w:pPr>
-      <w:bookmarkStart w:id="0" w:name="_GoBack"/>
-      <w:bookmarkEnd w:id="0"/>
-      <w:r>
-        <w:rPr>
-          <w:rFonts w:ascii="Times New Roman" w:eastAsia="Times New Roman" w:hAnsi="Times New Roman" w:cs="Times New Roman"/>
-          <w:b/>
-          <w:bCs/>
-          <w:color w:val="0F1115"/>
-          <w:kern w:val="0"/>
-          <w:sz w:val="28"/>
-          <w:szCs w:val="28"/>
-          <w:lang w:eastAsia="ru-RU"/>
-          <w14:ligatures w14:val="none"/>
-        </w:rPr>
-        <w:t>ДИАГРАММА АКТИВНОСТИ</w:t>
-      </w:r>
-    </w:p>
-    <w:p>
-      <w:pPr>
-        <w:shd w:val="clear" w:color="auto" w:fill="FFFFFF"/>
-        <w:spacing w:after="0" w:line="240" w:lineRule="auto"/>
-        <w:jc w:val="both"/>
-        <w:rPr>
-          <w:rFonts w:ascii="Times New Roman" w:eastAsia="Times New Roman" w:hAnsi="Times New Roman" w:cs="Times New Roman"/>
-          <w:b/>
-          <w:bCs/>
-          <w:color w:val="0F1115"/>
-          <w:kern w:val="0"/>
-          <w:sz w:val="28"/>
-          <w:szCs w:val="28"/>
-          <w:lang w:val="en-US" w:eastAsia="ru-RU"/>
-          <w14:ligatures w14:val="none"/>
-        </w:rPr>
-      </w:pPr>
-      <w:r>
-        <w:rPr>
-          <w:rFonts w:ascii="Times New Roman" w:eastAsia="Times New Roman" w:hAnsi="Times New Roman" w:cs="Times New Roman"/>
-          <w:b/>
-          <w:bCs/>
-          <w:color w:val="0F1115"/>
-          <w:kern w:val="0"/>
-          <w:sz w:val="28"/>
-          <w:szCs w:val="28"/>
-          <w:lang w:eastAsia="ru-RU"/>
-          <w14:ligatures w14:val="none"/>
-        </w:rPr>
         <w:drawing>
-          <wp:inline distT="0" distB="0" distL="0" distR="0" wp14:anchorId="7179571E" wp14:editId="7486D5BD">
-            <wp:extent cx="5940425" cy="8476615"/>
-            <wp:effectExtent l="0" t="0" r="3175" b="635"/>
-            <wp:docPr id="6" name="Рисунок 6"/>
+          <wp:inline distT="0" distB="0" distL="0" distR="0" wp14:anchorId="51610DCF" wp14:editId="4E5C66B5">
+            <wp:extent cx="5940425" cy="6988810"/>
+            <wp:effectExtent l="0" t="0" r="3175" b="2540"/>
+            <wp:docPr id="16" name="Рисунок 16"/>
             <wp:cNvGraphicFramePr>
               <a:graphicFrameLocks xmlns:a="http://schemas.openxmlformats.org/drawingml/2006/main" noChangeAspect="1"/>
             </wp:cNvGraphicFramePr>
@@ -8708,7 +9305,7 @@
                   <pic:spPr>
                     <a:xfrm>
                       <a:off x="0" y="0"/>
-                      <a:ext cx="5940425" cy="8476615"/>
+                      <a:ext cx="5940425" cy="6988810"/>
                     </a:xfrm>
                     <a:prstGeom prst="rect">
                       <a:avLst/>
@@ -8799,17 +9396,12 @@
         </w:rPr>
       </w:pPr>
       <w:r>
-        <w:rPr>
-          <w:rFonts w:ascii="Times New Roman" w:hAnsi="Times New Roman" w:cs="Times New Roman"/>
-          <w:noProof/>
-          <w:sz w:val="28"/>
-          <w:szCs w:val="28"/>
-        </w:rPr>
+        <w:lastRenderedPageBreak/>
         <w:drawing>
-          <wp:inline distT="0" distB="0" distL="0" distR="0" wp14:anchorId="25729FAD" wp14:editId="130DFC49">
-            <wp:extent cx="5940425" cy="4831715"/>
-            <wp:effectExtent l="0" t="0" r="3175" b="6985"/>
-            <wp:docPr id="33" name="Рисунок 33"/>
+          <wp:inline distT="0" distB="0" distL="0" distR="0" wp14:anchorId="5821F856" wp14:editId="2A40E44B">
+            <wp:extent cx="5382376" cy="4753638"/>
+            <wp:effectExtent l="0" t="0" r="8890" b="8890"/>
+            <wp:docPr id="7" name="Рисунок 7"/>
             <wp:cNvGraphicFramePr>
               <a:graphicFrameLocks xmlns:a="http://schemas.openxmlformats.org/drawingml/2006/main" noChangeAspect="1"/>
             </wp:cNvGraphicFramePr>
@@ -8817,36 +9409,23 @@
               <a:graphicData uri="http://schemas.openxmlformats.org/drawingml/2006/picture">
                 <pic:pic xmlns:pic="http://schemas.openxmlformats.org/drawingml/2006/picture">
                   <pic:nvPicPr>
-                    <pic:cNvPr id="0" name="Picture 111"/>
-                    <pic:cNvPicPr>
-                      <a:picLocks noChangeAspect="1" noChangeArrowheads="1"/>
-                    </pic:cNvPicPr>
+                    <pic:cNvPr id="1" name=""/>
+                    <pic:cNvPicPr/>
                   </pic:nvPicPr>
                   <pic:blipFill>
-                    <a:blip r:embed="rId19">
-                      <a:extLst>
-                        <a:ext uri="{28A0092B-C50C-407E-A947-70E740481C1C}">
-                          <a14:useLocalDpi xmlns:a14="http://schemas.microsoft.com/office/drawing/2010/main" val="0"/>
-                        </a:ext>
-                      </a:extLst>
-                    </a:blip>
-                    <a:srcRect/>
+                    <a:blip r:embed="rId19"/>
                     <a:stretch>
                       <a:fillRect/>
                     </a:stretch>
                   </pic:blipFill>
-                  <pic:spPr bwMode="auto">
+                  <pic:spPr>
                     <a:xfrm>
                       <a:off x="0" y="0"/>
-                      <a:ext cx="5940425" cy="4831715"/>
+                      <a:ext cx="5382376" cy="4753638"/>
                     </a:xfrm>
                     <a:prstGeom prst="rect">
                       <a:avLst/>
                     </a:prstGeom>
-                    <a:noFill/>
-                    <a:ln>
-                      <a:noFill/>
-                    </a:ln>
                   </pic:spPr>
                 </pic:pic>
               </a:graphicData>
@@ -8876,7 +9455,7 @@
 </file>
 
 <file path=word/numbering.xml><?xml version="1.0" encoding="utf-8"?>
-<w:numbering xmlns:wpc="http://schemas.microsoft.com/office/word/2010/wordprocessingCanvas" xmlns:cx="http://schemas.microsoft.com/office/drawing/2014/chartex" xmlns:cx1="http://schemas.microsoft.com/office/drawing/2015/9/8/chartex" xmlns:cx2="http://schemas.microsoft.com/office/drawing/2015/10/21/chartex" xmlns:cx3="http://schemas.microsoft.com/office/drawing/2016/5/9/chartex" xmlns:cx4="http://schemas.microsoft.com/office/drawing/2016/5/10/chartex" xmlns:cx5="http://schemas.microsoft.com/office/drawing/2016/5/11/chartex" xmlns:cx6="http://schemas.microsoft.com/office/drawing/2016/5/12/chartex" xmlns:cx7="http://schemas.microsoft.com/office/drawing/2016/5/13/chartex" xmlns:cx8="http://schemas.microsoft.com/office/drawing/2016/5/14/chartex" xmlns:mc="http://schemas.openxmlformats.org/markup-compatibility/2006" xmlns:aink="http://schemas.microsoft.com/office/drawing/2016/ink" xmlns:am3d="http://schemas.microsoft.com/office/drawing/2017/model3d" xmlns:o="urn:schemas-microsoft-com:office:office" xmlns:r="http://schemas.openxmlformats.org/officeDocument/2006/relationships" xmlns:m="http://schemas.openxmlformats.org/officeDocument/2006/math" xmlns:v="urn:schemas-microsoft-com:vml" xmlns:wp14="http://schemas.microsoft.com/office/word/2010/wordprocessingDrawing" xmlns:wp="http://schemas.openxmlformats.org/drawingml/2006/wordprocessingDrawing" xmlns:w10="urn:schemas-microsoft-com:office:word" xmlns:w="http://schemas.openxmlformats.org/wordprocessingml/2006/main" xmlns:w14="http://schemas.microsoft.com/office/word/2010/wordml" xmlns:w15="http://schemas.microsoft.com/office/word/2012/wordml" xmlns:w16cid="http://schemas.microsoft.com/office/word/2016/wordml/cid" xmlns:w16se="http://schemas.microsoft.com/office/word/2015/wordml/symex" xmlns:wpg="http://schemas.microsoft.com/office/word/2010/wordprocessingGroup" xmlns:wpi="http://schemas.microsoft.com/office/word/2010/wordprocessingInk" xmlns:wne="http://schemas.microsoft.com/office/word/2006/wordml" xmlns:wps="http://schemas.microsoft.com/office/word/2010/wordprocessingShape" mc:Ignorable="w14 w15 w16se w16cid wp14">
+<w:numbering xmlns:wpc="http://schemas.microsoft.com/office/word/2010/wordprocessingCanvas" xmlns:cx="http://schemas.microsoft.com/office/drawing/2014/chartex" xmlns:cx1="http://schemas.microsoft.com/office/drawing/2015/9/8/chartex" xmlns:cx2="http://schemas.microsoft.com/office/drawing/2015/10/21/chartex" xmlns:cx3="http://schemas.microsoft.com/office/drawing/2016/5/9/chartex" xmlns:cx4="http://schemas.microsoft.com/office/drawing/2016/5/10/chartex" xmlns:cx5="http://schemas.microsoft.com/office/drawing/2016/5/11/chartex" xmlns:cx6="http://schemas.microsoft.com/office/drawing/2016/5/12/chartex" xmlns:cx7="http://schemas.microsoft.com/office/drawing/2016/5/13/chartex" xmlns:cx8="http://schemas.microsoft.com/office/drawing/2016/5/14/chartex" xmlns:mc="http://schemas.openxmlformats.org/markup-compatibility/2006" xmlns:aink="http://schemas.microsoft.com/office/drawing/2016/ink" xmlns:am3d="http://schemas.microsoft.com/office/drawing/2017/model3d" xmlns:o="urn:schemas-microsoft-com:office:office" xmlns:oel="http://schemas.microsoft.com/office/2019/extlst" xmlns:r="http://schemas.openxmlformats.org/officeDocument/2006/relationships" xmlns:m="http://schemas.openxmlformats.org/officeDocument/2006/math" xmlns:v="urn:schemas-microsoft-com:vml" xmlns:wp14="http://schemas.microsoft.com/office/word/2010/wordprocessingDrawing" xmlns:wp="http://schemas.openxmlformats.org/drawingml/2006/wordprocessingDrawing" xmlns:w10="urn:schemas-microsoft-com:office:word" xmlns:w="http://schemas.openxmlformats.org/wordprocessingml/2006/main" xmlns:w14="http://schemas.microsoft.com/office/word/2010/wordml" xmlns:w15="http://schemas.microsoft.com/office/word/2012/wordml" xmlns:w16cex="http://schemas.microsoft.com/office/word/2018/wordml/cex" xmlns:w16cid="http://schemas.microsoft.com/office/word/2016/wordml/cid" xmlns:w16="http://schemas.microsoft.com/office/word/2018/wordml" xmlns:w16sdtdh="http://schemas.microsoft.com/office/word/2020/wordml/sdtdatahash" xmlns:w16se="http://schemas.microsoft.com/office/word/2015/wordml/symex" xmlns:wpg="http://schemas.microsoft.com/office/word/2010/wordprocessingGroup" xmlns:wpi="http://schemas.microsoft.com/office/word/2010/wordprocessingInk" xmlns:wne="http://schemas.microsoft.com/office/word/2006/wordml" xmlns:wps="http://schemas.microsoft.com/office/word/2010/wordprocessingShape" mc:Ignorable="w14 w15 w16se w16cid w16 w16cex w16sdtdh wp14">
   <w:abstractNum w:abstractNumId="0" w15:restartNumberingAfterBreak="0">
     <w:nsid w:val="001428A7"/>
     <w:multiLevelType w:val="multilevel"/>
@@ -10683,124 +11262,124 @@
       </w:pPr>
     </w:lvl>
   </w:abstractNum>
-  <w:num w:numId="1">
+  <w:num w:numId="1" w16cid:durableId="443618917">
     <w:abstractNumId w:val="10"/>
   </w:num>
-  <w:num w:numId="2">
+  <w:num w:numId="2" w16cid:durableId="902566890">
     <w:abstractNumId w:val="3"/>
   </w:num>
-  <w:num w:numId="3">
+  <w:num w:numId="3" w16cid:durableId="1507936562">
     <w:abstractNumId w:val="3"/>
     <w:lvlOverride w:ilvl="1">
       <w:startOverride w:val="1"/>
     </w:lvlOverride>
   </w:num>
-  <w:num w:numId="4">
+  <w:num w:numId="4" w16cid:durableId="495069509">
     <w:abstractNumId w:val="3"/>
     <w:lvlOverride w:ilvl="1">
       <w:startOverride w:val="1"/>
     </w:lvlOverride>
   </w:num>
-  <w:num w:numId="5">
+  <w:num w:numId="5" w16cid:durableId="1636060921">
     <w:abstractNumId w:val="3"/>
   </w:num>
-  <w:num w:numId="6">
+  <w:num w:numId="6" w16cid:durableId="471599910">
     <w:abstractNumId w:val="5"/>
   </w:num>
-  <w:num w:numId="7">
+  <w:num w:numId="7" w16cid:durableId="2108773464">
     <w:abstractNumId w:val="2"/>
   </w:num>
-  <w:num w:numId="8">
+  <w:num w:numId="8" w16cid:durableId="925504673">
     <w:abstractNumId w:val="2"/>
     <w:lvlOverride w:ilvl="1">
       <w:startOverride w:val="1"/>
     </w:lvlOverride>
   </w:num>
-  <w:num w:numId="9">
+  <w:num w:numId="9" w16cid:durableId="981039496">
     <w:abstractNumId w:val="2"/>
     <w:lvlOverride w:ilvl="1">
       <w:startOverride w:val="1"/>
     </w:lvlOverride>
   </w:num>
-  <w:num w:numId="10">
+  <w:num w:numId="10" w16cid:durableId="1575355284">
     <w:abstractNumId w:val="4"/>
   </w:num>
-  <w:num w:numId="11">
+  <w:num w:numId="11" w16cid:durableId="303973395">
     <w:abstractNumId w:val="9"/>
   </w:num>
-  <w:num w:numId="12">
+  <w:num w:numId="12" w16cid:durableId="445396074">
     <w:abstractNumId w:val="9"/>
     <w:lvlOverride w:ilvl="1">
       <w:startOverride w:val="1"/>
     </w:lvlOverride>
   </w:num>
-  <w:num w:numId="13">
+  <w:num w:numId="13" w16cid:durableId="4602642">
     <w:abstractNumId w:val="1"/>
   </w:num>
-  <w:num w:numId="14">
+  <w:num w:numId="14" w16cid:durableId="71204607">
     <w:abstractNumId w:val="0"/>
   </w:num>
-  <w:num w:numId="15">
+  <w:num w:numId="15" w16cid:durableId="911744536">
     <w:abstractNumId w:val="0"/>
     <w:lvlOverride w:ilvl="1">
       <w:startOverride w:val="1"/>
     </w:lvlOverride>
   </w:num>
-  <w:num w:numId="16">
+  <w:num w:numId="16" w16cid:durableId="1269505612">
     <w:abstractNumId w:val="0"/>
     <w:lvlOverride w:ilvl="1">
       <w:startOverride w:val="1"/>
     </w:lvlOverride>
   </w:num>
-  <w:num w:numId="17">
+  <w:num w:numId="17" w16cid:durableId="271518376">
     <w:abstractNumId w:val="0"/>
     <w:lvlOverride w:ilvl="1">
       <w:startOverride w:val="1"/>
     </w:lvlOverride>
   </w:num>
-  <w:num w:numId="18">
+  <w:num w:numId="18" w16cid:durableId="6372411">
     <w:abstractNumId w:val="13"/>
   </w:num>
-  <w:num w:numId="19">
+  <w:num w:numId="19" w16cid:durableId="1896576830">
     <w:abstractNumId w:val="12"/>
   </w:num>
-  <w:num w:numId="20">
+  <w:num w:numId="20" w16cid:durableId="462429142">
     <w:abstractNumId w:val="12"/>
     <w:lvlOverride w:ilvl="1">
       <w:startOverride w:val="1"/>
     </w:lvlOverride>
   </w:num>
-  <w:num w:numId="21">
+  <w:num w:numId="21" w16cid:durableId="1168904024">
     <w:abstractNumId w:val="12"/>
     <w:lvlOverride w:ilvl="1">
       <w:startOverride w:val="1"/>
     </w:lvlOverride>
   </w:num>
-  <w:num w:numId="22">
+  <w:num w:numId="22" w16cid:durableId="1553158185">
     <w:abstractNumId w:val="12"/>
     <w:lvlOverride w:ilvl="1">
       <w:startOverride w:val="1"/>
     </w:lvlOverride>
   </w:num>
-  <w:num w:numId="23">
+  <w:num w:numId="23" w16cid:durableId="404452802">
     <w:abstractNumId w:val="7"/>
   </w:num>
-  <w:num w:numId="24">
+  <w:num w:numId="24" w16cid:durableId="1930386809">
     <w:abstractNumId w:val="11"/>
   </w:num>
-  <w:num w:numId="25">
+  <w:num w:numId="25" w16cid:durableId="156506367">
     <w:abstractNumId w:val="11"/>
     <w:lvlOverride w:ilvl="1">
       <w:startOverride w:val="1"/>
     </w:lvlOverride>
   </w:num>
-  <w:num w:numId="26">
+  <w:num w:numId="26" w16cid:durableId="884678486">
     <w:abstractNumId w:val="6"/>
   </w:num>
-  <w:num w:numId="27">
+  <w:num w:numId="27" w16cid:durableId="1531526076">
     <w:abstractNumId w:val="8"/>
   </w:num>
-  <w:num w:numId="28">
+  <w:num w:numId="28" w16cid:durableId="1345397876">
     <w:abstractNumId w:val="8"/>
     <w:lvlOverride w:ilvl="1">
       <w:startOverride w:val="1"/>
@@ -10811,7 +11390,7 @@
 </file>
 
 <file path=word/styles.xml><?xml version="1.0" encoding="utf-8"?>
-<w:styles xmlns:mc="http://schemas.openxmlformats.org/markup-compatibility/2006" xmlns:r="http://schemas.openxmlformats.org/officeDocument/2006/relationships" xmlns:w="http://schemas.openxmlformats.org/wordprocessingml/2006/main" xmlns:w14="http://schemas.microsoft.com/office/word/2010/wordml" xmlns:w15="http://schemas.microsoft.com/office/word/2012/wordml" xmlns:w16cid="http://schemas.microsoft.com/office/word/2016/wordml/cid" xmlns:w16se="http://schemas.microsoft.com/office/word/2015/wordml/symex" mc:Ignorable="w14 w15 w16se w16cid">
+<w:styles xmlns:mc="http://schemas.openxmlformats.org/markup-compatibility/2006" xmlns:r="http://schemas.openxmlformats.org/officeDocument/2006/relationships" xmlns:w="http://schemas.openxmlformats.org/wordprocessingml/2006/main" xmlns:w14="http://schemas.microsoft.com/office/word/2010/wordml" xmlns:w15="http://schemas.microsoft.com/office/word/2012/wordml" xmlns:w16cex="http://schemas.microsoft.com/office/word/2018/wordml/cex" xmlns:w16cid="http://schemas.microsoft.com/office/word/2016/wordml/cid" xmlns:w16="http://schemas.microsoft.com/office/word/2018/wordml" xmlns:w16sdtdh="http://schemas.microsoft.com/office/word/2020/wordml/sdtdatahash" xmlns:w16se="http://schemas.microsoft.com/office/word/2015/wordml/symex" mc:Ignorable="w14 w15 w16se w16cid w16 w16cex w16sdtdh">
   <w:docDefaults>
     <w:rPrDefault>
       <w:rPr>
@@ -10829,7 +11408,7 @@
       </w:pPr>
     </w:pPrDefault>
   </w:docDefaults>
-  <w:latentStyles w:defLockedState="0" w:defUIPriority="99" w:defSemiHidden="0" w:defUnhideWhenUsed="0" w:defQFormat="0" w:count="375">
+  <w:latentStyles w:defLockedState="0" w:defUIPriority="99" w:defSemiHidden="0" w:defUnhideWhenUsed="0" w:defQFormat="0" w:count="376">
     <w:lsdException w:name="Normal" w:uiPriority="0" w:qFormat="1"/>
     <w:lsdException w:name="heading 1" w:uiPriority="9" w:qFormat="1"/>
     <w:lsdException w:name="heading 2" w:semiHidden="1" w:uiPriority="9" w:unhideWhenUsed="1" w:qFormat="1"/>
@@ -11205,6 +11784,7 @@
     <w:lsdException w:name="Smart Hyperlink" w:semiHidden="1" w:unhideWhenUsed="1"/>
     <w:lsdException w:name="Hashtag" w:semiHidden="1" w:unhideWhenUsed="1"/>
     <w:lsdException w:name="Unresolved Mention" w:semiHidden="1" w:unhideWhenUsed="1"/>
+    <w:lsdException w:name="Smart Link" w:semiHidden="1" w:unhideWhenUsed="1"/>
   </w:latentStyles>
   <w:style w:type="paragraph" w:default="1" w:styleId="a">
     <w:name w:val="Normal"/>

</xml_diff>